<commit_message>
Add restart policy to Docker services and remove unused test route
</commit_message>
<xml_diff>
--- a/memoria/TFG.docx
+++ b/memoria/TFG.docx
@@ -9,7 +9,7 @@
           <w:lang w:eastAsia="es-ES"/>
         </w:rPr>
         <w:drawing>
-          <wp:anchor distT="0" distB="0" distL="114300" distR="114300" simplePos="0" relativeHeight="251658752" behindDoc="0" locked="0" layoutInCell="1" allowOverlap="1" wp14:anchorId="78E1EF7C" wp14:editId="0EAD5213">
+          <wp:anchor distT="0" distB="0" distL="114300" distR="114300" simplePos="0" relativeHeight="251657216" behindDoc="0" locked="0" layoutInCell="1" allowOverlap="1" wp14:anchorId="78E1EF7C" wp14:editId="0EAD5213">
             <wp:simplePos x="0" y="0"/>
             <wp:positionH relativeFrom="column">
               <wp:posOffset>1028700</wp:posOffset>
@@ -322,40 +322,92 @@
         <w:t>Otro sitio similar es OpenStreetMap</w:t>
       </w:r>
       <w:r>
-        <w:t xml:space="preserve">, donde se pueden añadir lugares como carreteras, accidentes geográficos, negocios, tendidos eléctricos, etc. </w:t>
+        <w:t>, donde se pueden añadir lugares como carreteras, accidentes geográficos, negocios, tendidos eléctricos, etc. directamente sobre el mapa. En cierta forma es similar a Locatopedia, pero la gran diferencia</w:t>
+      </w:r>
+      <w:r>
+        <w:t>, frente a OpenStreetMap,</w:t>
+      </w:r>
+      <w:r>
+        <w:t xml:space="preserve"> es la capacidad de poder escribir</w:t>
+      </w:r>
+      <w:r>
+        <w:t xml:space="preserve"> el </w:t>
       </w:r>
       <w:r>
         <w:lastRenderedPageBreak/>
-        <w:t>directamente sobre el mapa. En cierta forma es similar a Locatopedia, pero la gran diferencia</w:t>
-      </w:r>
-      <w:r>
-        <w:t>, frente a OpenStreetMap,</w:t>
-      </w:r>
-      <w:r>
-        <w:t xml:space="preserve"> es la capacidad de poder escribir</w:t>
-      </w:r>
-      <w:r>
-        <w:t xml:space="preserve"> el contenido que el usuario considere relevante</w:t>
+        <w:t>contenido que el usuario considere relevante</w:t>
       </w:r>
       <w:r>
         <w:t xml:space="preserve">, añadir imágenes, enlaces a otras fuentes de información directamente en cada región.  </w:t>
       </w:r>
     </w:p>
     <w:p>
+      <w:proofErr w:type="spellStart"/>
       <w:r>
         <w:t>Wikimapia</w:t>
       </w:r>
-      <w:r>
-        <w:t xml:space="preserve"> es el sitio mas parecido al desarrollado en este proyecto.</w:t>
-      </w:r>
-      <w:r>
-        <w:t xml:space="preserve"> Los dos softwares permiten al usuario explorar lugares creados por otros, editarlos o completarlos. Wikimapia basa </w:t>
-      </w:r>
-      <w:r>
-        <w:t xml:space="preserve">la localización de regiones con localizaciones exactas (usando coordenadas), y esa es la mayor diferencia con respecto a Locatopedia, que usa </w:t>
-      </w:r>
-      <w:r>
-        <w:t>un conjunto de celdas de una malla global discreta superpuesta sobre el mapa</w:t>
+      <w:proofErr w:type="spellEnd"/>
+      <w:r>
+        <w:t xml:space="preserve"> es el sitio </w:t>
+      </w:r>
+      <w:r>
+        <w:t>más</w:t>
+      </w:r>
+      <w:r>
+        <w:t xml:space="preserve"> parecido al desarrollado en este proyecto.</w:t>
+      </w:r>
+      <w:r>
+        <w:t xml:space="preserve"> Los dos softwares permiten al usuario explorar lugares creados por otros, editarlos o completarlos. </w:t>
+      </w:r>
+      <w:proofErr w:type="spellStart"/>
+      <w:r>
+        <w:t>Wikimapia</w:t>
+      </w:r>
+      <w:proofErr w:type="spellEnd"/>
+      <w:r>
+        <w:t xml:space="preserve"> basa </w:t>
+      </w:r>
+      <w:r>
+        <w:t>la localización de regiones con localizaciones exactas (usando coordenadas), y esa es la mayor diferencia con respecto a Locatopedia, que usa un conjunto de celdas de una malla global discreta superpuesta sobre el mapa.</w:t>
+      </w:r>
+    </w:p>
+    <w:p>
+      <w:r>
+        <w:t xml:space="preserve">Aunque haya sitios similares a Locatopedia, este ofrece algo distinto. Este proyecto </w:t>
+      </w:r>
+      <w:r>
+        <w:t>introduce un enfoque basado en mallas globales discretas (</w:t>
+      </w:r>
+      <w:proofErr w:type="spellStart"/>
+      <w:r>
+        <w:t>DGGs</w:t>
+      </w:r>
+      <w:proofErr w:type="spellEnd"/>
+      <w:r>
+        <w:t>)</w:t>
+      </w:r>
+      <w:r>
+        <w:t>, creando identificadores únicos para cada conjunto de celdas posible sobre el planeta. Locatopedia también permite a los usuarios crear nuevos artículos o modificar otros creados por otros usuarios.</w:t>
+      </w:r>
+    </w:p>
+    <w:p>
+      <w:r>
+        <w:t>Este proyecto se ha desarrollado de manera independiente, sin formar parte de un grupo de investigación o empresa.</w:t>
+      </w:r>
+      <w:r>
+        <w:t xml:space="preserve"> Sin embargo, su diseño modular y su arquitectura escalable permiten que pueda</w:t>
+      </w:r>
+      <w:r>
+        <w:t>n</w:t>
+      </w:r>
+      <w:r>
+        <w:t xml:space="preserve"> integrarse otros sistemas </w:t>
+      </w:r>
+      <w:r>
+        <w:t>dentro de Locatopedia y</w:t>
+      </w:r>
+      <w:r>
+        <w:t xml:space="preserve"> evolucionar hacia un proyecto más grande en el futuro</w:t>
       </w:r>
       <w:r>
         <w:t>.</w:t>
@@ -363,47 +415,51 @@
     </w:p>
     <w:p>
       <w:r>
-        <w:t>Como ya se ha comentado</w:t>
-      </w:r>
-      <w:r>
-        <w:t>, Locatopedia introduce un enfoque basado en mallas globales discretas (DGGs)</w:t>
-      </w:r>
-      <w:r>
-        <w:t>, creando identificadores únicos para cada conjunto de celdas posible sobre el planeta. Locatopedia también permite a los usuarios crear nuevos artículos o modificar otros creados por otros usuarios.</w:t>
-      </w:r>
-    </w:p>
-    <w:p>
-      <w:r>
-        <w:t>Este proyecto se ha desarrollado de manera independiente, sin formar parte de un grupo de investigación o empresa.</w:t>
-      </w:r>
-      <w:r>
-        <w:t xml:space="preserve"> </w:t>
-      </w:r>
-      <w:r>
-        <w:t>Sin embargo, su diseño modular y su arquitectura escalable permiten que pueda</w:t>
-      </w:r>
-      <w:r>
-        <w:t>n</w:t>
-      </w:r>
-      <w:r>
-        <w:t xml:space="preserve"> integrarse otros sistemas </w:t>
-      </w:r>
-      <w:r>
-        <w:t>dentro de Locatopedia y</w:t>
-      </w:r>
-      <w:r>
-        <w:t xml:space="preserve"> evolucionar hacia un proyecto más grande en el futuro</w:t>
-      </w:r>
-      <w:r>
-        <w:t>.</w:t>
-      </w:r>
-    </w:p>
-    <w:p>
-      <w:r>
-        <w:t xml:space="preserve">Ya sabemos que los límites de las aplicaciones estan en nuestra imaginación. La aplicación hasta ahora solo es la base de lo que podría ser un gran proyecto. Se puede seguir añadiendo multitud de nuevas características, por ejemplo, categorizar los artículos en, por ejemplo, Edificio, Tienda, Hotel, Hospital, Río, Montaña, etc. Otro posible ejemplo podría ser añadir un mapa donde se pudiesen ver y explorar todas las regiones en la aplicación. También podría añadirse una sección de discusión en cada artículo, de una forma similar a como lo hace Wikipedia. </w:t>
-      </w:r>
-    </w:p>
-    <w:p/>
+        <w:t>Ya sabemos que los límites de las aplicaciones estan en nuestra imaginación. La aplicación hasta ahora solo es la base de lo que podría ser un gran proyecto. Se puede seguir añadiendo multitud de nuevas características, por ejemplo, categorizar los artículos en, por ejemplo, Edificio</w:t>
+      </w:r>
+      <w:r>
+        <w:t>s</w:t>
+      </w:r>
+      <w:r>
+        <w:t>, Tienda</w:t>
+      </w:r>
+      <w:r>
+        <w:t>s</w:t>
+      </w:r>
+      <w:r>
+        <w:t>, Hotel</w:t>
+      </w:r>
+      <w:r>
+        <w:t>es</w:t>
+      </w:r>
+      <w:r>
+        <w:t>, Hospital</w:t>
+      </w:r>
+      <w:r>
+        <w:t>es</w:t>
+      </w:r>
+      <w:r>
+        <w:t>, Río</w:t>
+      </w:r>
+      <w:r>
+        <w:t>s</w:t>
+      </w:r>
+      <w:r>
+        <w:t>, Montaña</w:t>
+      </w:r>
+      <w:r>
+        <w:t>s</w:t>
+      </w:r>
+      <w:r>
+        <w:t>, etc. Otro posible ejemplo podría ser añadir un mapa donde se pudiesen ver y explorar todas las regiones en la aplicación</w:t>
+      </w:r>
+      <w:r>
+        <w:t xml:space="preserve"> directamente sobre el plano</w:t>
+      </w:r>
+      <w:r>
+        <w:t xml:space="preserve">. También podría añadirse una sección de discusión en cada artículo, de una forma similar a como lo hace Wikipedia. </w:t>
+      </w:r>
+    </w:p>
     <w:p/>
     <w:p>
       <w:pPr>
@@ -444,14 +500,45 @@
       </w:r>
     </w:p>
     <w:p>
-      <w:r>
-        <w:t xml:space="preserve">Se va a </w:t>
-      </w:r>
-      <w:r>
-        <w:t>desarrollar</w:t>
-      </w:r>
-      <w:r>
-        <w:t xml:space="preserve"> una aplicación web con estilo wiki en la que cada articulo sea identificado geográficamente. </w:t>
+      <w:pPr>
+        <w:spacing w:before="120"/>
+        <w:jc w:val="both"/>
+      </w:pPr>
+      <w:r>
+        <w:t xml:space="preserve">Se </w:t>
+      </w:r>
+      <w:r>
+        <w:t>ha desarrollado</w:t>
+      </w:r>
+      <w:r>
+        <w:t xml:space="preserve"> una aplicación web con estilo wiki en la que cada </w:t>
+      </w:r>
+      <w:r>
+        <w:t>artículo</w:t>
+      </w:r>
+      <w:r>
+        <w:t xml:space="preserve"> </w:t>
+      </w:r>
+      <w:r>
+        <w:t>es</w:t>
+      </w:r>
+      <w:r>
+        <w:t xml:space="preserve"> identificado geográficamente. </w:t>
+      </w:r>
+      <w:r>
+        <w:t>Esta identificación se hace por medio de unas celdas de una malla global discreta superpuesta sobre el mapa. Cada conjunto de celdas tiene asociado un identificador único que sirve para identificar el artículo que trate este conjunto de celdas. Aparte de esto, se ha desarrollado un sistema de sesión, para que los usuarios puedan guardar sus artículos favoritos o acceder rápidamente a los artículos creados o editados por ellos. Para poder crear o editar artículos es necesario iniciar sesión aportando información personal, de esta forma se intenta controlar las versiones y evitar que usuarios hagan un uso incorrecto de la aplicación.</w:t>
+      </w:r>
+    </w:p>
+    <w:p>
+      <w:pPr>
+        <w:spacing w:before="120"/>
+        <w:jc w:val="both"/>
+      </w:pPr>
+      <w:r>
+        <w:t xml:space="preserve">Los usuarios también tienen la posibilidad de realizar búsquedas de artículos tanto por texto como geográficamente. Al introducir un texto en el buscador, el servidor selecciona coincidencias exactas entre el texto buscado y </w:t>
+      </w:r>
+      <w:r>
+        <w:t>todos los títulos y subtítulos de artículos en la aplicación. Además, se ha habilitado un mapa que permite búsqueda geográfica. En este caso, se añaden puntos en el mapa que van a crear un polígono que indica el área de búsqueda. Todos los artículos que, de manera parcial, o completa, estén incluidos en esta región, se mostrarán como resultados de la búsqueda. Los dos tipos de búsqueda se pueden combinar, es decir, se puede buscar artículos con un título o subtítulo determinado en una región determinada por el usuario.</w:t>
       </w:r>
     </w:p>
     <w:p>
@@ -480,7 +567,778 @@
     <w:p/>
     <w:tbl>
       <w:tblPr>
-        <w:tblStyle w:val="Tablanormal1"/>
+        <w:tblStyle w:val="Tablaconcuadrculaclara"/>
+        <w:tblW w:w="0" w:type="auto"/>
+        <w:tblCellMar>
+          <w:bottom w:w="113" w:type="dxa"/>
+        </w:tblCellMar>
+        <w:tblLook w:val="04A0" w:firstRow="1" w:lastRow="0" w:firstColumn="1" w:lastColumn="0" w:noHBand="0" w:noVBand="1"/>
+      </w:tblPr>
+      <w:tblGrid>
+        <w:gridCol w:w="1242"/>
+        <w:gridCol w:w="7472"/>
+      </w:tblGrid>
+      <w:tr>
+        <w:tc>
+          <w:tcPr>
+            <w:tcW w:w="1242" w:type="dxa"/>
+          </w:tcPr>
+          <w:p>
+            <w:pPr>
+              <w:rPr>
+                <w:b/>
+                <w:bCs/>
+              </w:rPr>
+            </w:pPr>
+            <w:r>
+              <w:rPr>
+                <w:b/>
+                <w:bCs/>
+              </w:rPr>
+              <w:t>Requisito</w:t>
+            </w:r>
+          </w:p>
+        </w:tc>
+        <w:tc>
+          <w:tcPr>
+            <w:tcW w:w="7472" w:type="dxa"/>
+          </w:tcPr>
+          <w:p>
+            <w:pPr>
+              <w:rPr>
+                <w:b/>
+                <w:bCs/>
+              </w:rPr>
+            </w:pPr>
+            <w:r>
+              <w:rPr>
+                <w:b/>
+                <w:bCs/>
+              </w:rPr>
+              <w:t>Descripción</w:t>
+            </w:r>
+          </w:p>
+        </w:tc>
+      </w:tr>
+      <w:tr>
+        <w:tc>
+          <w:tcPr>
+            <w:tcW w:w="1242" w:type="dxa"/>
+          </w:tcPr>
+          <w:p>
+            <w:r>
+              <w:t>RF1</w:t>
+            </w:r>
+          </w:p>
+        </w:tc>
+        <w:tc>
+          <w:tcPr>
+            <w:tcW w:w="7472" w:type="dxa"/>
+          </w:tcPr>
+          <w:p>
+            <w:r>
+              <w:t xml:space="preserve">El sistema debe permitir a los usuarios ver el contenido de artículos. Se debe permitir que el usuario navegue por el mapa y vea seleccionada la región sobre la que trata el artículo, y también debe poder ver el contenido del artículo. </w:t>
+            </w:r>
+          </w:p>
+        </w:tc>
+      </w:tr>
+      <w:tr>
+        <w:tc>
+          <w:tcPr>
+            <w:tcW w:w="1242" w:type="dxa"/>
+          </w:tcPr>
+          <w:p>
+            <w:r>
+              <w:t>RF2</w:t>
+            </w:r>
+          </w:p>
+        </w:tc>
+        <w:tc>
+          <w:tcPr>
+            <w:tcW w:w="7472" w:type="dxa"/>
+          </w:tcPr>
+          <w:p>
+            <w:r>
+              <w:t>El sistema debe permitir a los usuarios ver el contenido de versiones anteriores de artículos.</w:t>
+            </w:r>
+          </w:p>
+        </w:tc>
+      </w:tr>
+      <w:tr>
+        <w:tc>
+          <w:tcPr>
+            <w:tcW w:w="1242" w:type="dxa"/>
+          </w:tcPr>
+          <w:p>
+            <w:r>
+              <w:t>RF3</w:t>
+            </w:r>
+          </w:p>
+        </w:tc>
+        <w:tc>
+          <w:tcPr>
+            <w:tcW w:w="7472" w:type="dxa"/>
+          </w:tcPr>
+          <w:p>
+            <w:r>
+              <w:t xml:space="preserve">El sistema debe </w:t>
+            </w:r>
+            <w:r>
+              <w:t xml:space="preserve">mostrar una </w:t>
+            </w:r>
+            <w:r>
+              <w:t>página</w:t>
+            </w:r>
+            <w:r>
+              <w:t xml:space="preserve"> principal con los </w:t>
+            </w:r>
+            <w:r>
+              <w:t>artículos</w:t>
+            </w:r>
+            <w:r>
+              <w:t xml:space="preserve"> </w:t>
+            </w:r>
+            <w:r>
+              <w:t>más</w:t>
+            </w:r>
+            <w:r>
+              <w:t xml:space="preserve"> populares del momento, los </w:t>
+            </w:r>
+            <w:r>
+              <w:t>artículos</w:t>
+            </w:r>
+            <w:r>
+              <w:t xml:space="preserve"> recientemente creados y editados y un artículo destacado.</w:t>
+            </w:r>
+          </w:p>
+        </w:tc>
+      </w:tr>
+      <w:tr>
+        <w:tc>
+          <w:tcPr>
+            <w:tcW w:w="1242" w:type="dxa"/>
+          </w:tcPr>
+          <w:p>
+            <w:r>
+              <w:lastRenderedPageBreak/>
+              <w:t>RF4</w:t>
+            </w:r>
+          </w:p>
+        </w:tc>
+        <w:tc>
+          <w:tcPr>
+            <w:tcW w:w="7472" w:type="dxa"/>
+          </w:tcPr>
+          <w:p>
+            <w:r>
+              <w:t>El sistema debe permitir a los usuarios</w:t>
+            </w:r>
+            <w:r>
+              <w:t xml:space="preserve"> realizar búsquedas de texto </w:t>
+            </w:r>
+            <w:r>
+              <w:t>para encontrar artículos que contengan ese texto en su título o subtítulo.</w:t>
+            </w:r>
+          </w:p>
+        </w:tc>
+      </w:tr>
+      <w:tr>
+        <w:tc>
+          <w:tcPr>
+            <w:tcW w:w="1242" w:type="dxa"/>
+          </w:tcPr>
+          <w:p>
+            <w:r>
+              <w:t>RF5</w:t>
+            </w:r>
+          </w:p>
+        </w:tc>
+        <w:tc>
+          <w:tcPr>
+            <w:tcW w:w="7472" w:type="dxa"/>
+          </w:tcPr>
+          <w:p>
+            <w:r>
+              <w:t>El sistema debe permitir a los usuarios</w:t>
+            </w:r>
+            <w:r>
+              <w:t xml:space="preserve"> realizar búsquedas geográficas para encontrar artículos que estén contenidos, de manera parcial o completa, en la región seleccionada por el usuario.</w:t>
+            </w:r>
+          </w:p>
+        </w:tc>
+      </w:tr>
+      <w:tr>
+        <w:tc>
+          <w:tcPr>
+            <w:tcW w:w="1242" w:type="dxa"/>
+          </w:tcPr>
+          <w:p>
+            <w:r>
+              <w:t>RF6</w:t>
+            </w:r>
+          </w:p>
+        </w:tc>
+        <w:tc>
+          <w:tcPr>
+            <w:tcW w:w="7472" w:type="dxa"/>
+          </w:tcPr>
+          <w:p>
+            <w:r>
+              <w:t xml:space="preserve">El sistema debe permitir a los usuarios expandir </w:t>
+            </w:r>
+            <w:r>
+              <w:t>cualquier mapa en la aplicación para que ocupe las dimensiones completas de la pantalla.</w:t>
+            </w:r>
+            <w:r>
+              <w:t xml:space="preserve"> </w:t>
+            </w:r>
+          </w:p>
+        </w:tc>
+      </w:tr>
+      <w:tr>
+        <w:tc>
+          <w:tcPr>
+            <w:tcW w:w="1242" w:type="dxa"/>
+          </w:tcPr>
+          <w:p>
+            <w:r>
+              <w:t>RF</w:t>
+            </w:r>
+            <w:r>
+              <w:t>7</w:t>
+            </w:r>
+          </w:p>
+        </w:tc>
+        <w:tc>
+          <w:tcPr>
+            <w:tcW w:w="7472" w:type="dxa"/>
+          </w:tcPr>
+          <w:p>
+            <w:r>
+              <w:t>El sistema debe permitir a los usuarios registrarse e iniciar sesión con su cuenta de Google.</w:t>
+            </w:r>
+          </w:p>
+        </w:tc>
+      </w:tr>
+      <w:tr>
+        <w:tc>
+          <w:tcPr>
+            <w:tcW w:w="1242" w:type="dxa"/>
+          </w:tcPr>
+          <w:p>
+            <w:r>
+              <w:t>RF</w:t>
+            </w:r>
+            <w:r>
+              <w:t>8</w:t>
+            </w:r>
+          </w:p>
+        </w:tc>
+        <w:tc>
+          <w:tcPr>
+            <w:tcW w:w="7472" w:type="dxa"/>
+          </w:tcPr>
+          <w:p>
+            <w:r>
+              <w:t>El sistema debe permitir a los usuarios</w:t>
+            </w:r>
+            <w:r>
+              <w:t xml:space="preserve"> registrados acceder a la información de su cuenta donde se encontrarán los artículos marcados como favorito</w:t>
+            </w:r>
+            <w:r>
+              <w:t>s y</w:t>
+            </w:r>
+            <w:r>
+              <w:t xml:space="preserve"> artículos creados y modificados por el usuario.</w:t>
+            </w:r>
+          </w:p>
+        </w:tc>
+      </w:tr>
+      <w:tr>
+        <w:tc>
+          <w:tcPr>
+            <w:tcW w:w="1242" w:type="dxa"/>
+          </w:tcPr>
+          <w:p>
+            <w:r>
+              <w:t>RF</w:t>
+            </w:r>
+            <w:r>
+              <w:t>9</w:t>
+            </w:r>
+          </w:p>
+        </w:tc>
+        <w:tc>
+          <w:tcPr>
+            <w:tcW w:w="7472" w:type="dxa"/>
+            <w:vAlign w:val="center"/>
+          </w:tcPr>
+          <w:p>
+            <w:r>
+              <w:t>El sistema debe permitir a los usuarios</w:t>
+            </w:r>
+            <w:r>
+              <w:t xml:space="preserve"> registrados marcar como favoritos artículos.</w:t>
+            </w:r>
+          </w:p>
+        </w:tc>
+      </w:tr>
+      <w:tr>
+        <w:tc>
+          <w:tcPr>
+            <w:tcW w:w="1242" w:type="dxa"/>
+          </w:tcPr>
+          <w:p>
+            <w:r>
+              <w:t>RF</w:t>
+            </w:r>
+            <w:r>
+              <w:t>10</w:t>
+            </w:r>
+          </w:p>
+        </w:tc>
+        <w:tc>
+          <w:tcPr>
+            <w:tcW w:w="7472" w:type="dxa"/>
+            <w:vAlign w:val="center"/>
+          </w:tcPr>
+          <w:p>
+            <w:r>
+              <w:t>El sistema debe permitir a los usuarios</w:t>
+            </w:r>
+            <w:r>
+              <w:t xml:space="preserve"> registrados crear artículos añadiendo arbitrariamente región sobre la que trata el artículo, titulo, subtitulo y contenido.</w:t>
+            </w:r>
+          </w:p>
+        </w:tc>
+      </w:tr>
+      <w:tr>
+        <w:tc>
+          <w:tcPr>
+            <w:tcW w:w="1242" w:type="dxa"/>
+          </w:tcPr>
+          <w:p>
+            <w:r>
+              <w:t>RF1</w:t>
+            </w:r>
+            <w:r>
+              <w:t>1</w:t>
+            </w:r>
+          </w:p>
+        </w:tc>
+        <w:tc>
+          <w:tcPr>
+            <w:tcW w:w="7472" w:type="dxa"/>
+            <w:vAlign w:val="center"/>
+          </w:tcPr>
+          <w:p>
+            <w:r>
+              <w:t>El sistema debe permitir a los usuarios registrados crear artículos a partir de uno ya creado. Se usará como plantilla el articulo ya creado, y el usuario deberá modificar la región sobre la que trata el artículo, y podrá modificar título, subtitulo y contenido del articulo ya existente.</w:t>
+            </w:r>
+          </w:p>
+        </w:tc>
+      </w:tr>
+      <w:tr>
+        <w:tc>
+          <w:tcPr>
+            <w:tcW w:w="1242" w:type="dxa"/>
+          </w:tcPr>
+          <w:p>
+            <w:r>
+              <w:t>RF1</w:t>
+            </w:r>
+            <w:r>
+              <w:t>2</w:t>
+            </w:r>
+          </w:p>
+        </w:tc>
+        <w:tc>
+          <w:tcPr>
+            <w:tcW w:w="7472" w:type="dxa"/>
+          </w:tcPr>
+          <w:p>
+            <w:r>
+              <w:t>El sistema debe permitir a los usuarios registrados editar artículos ya creados por cualquier usuario, modificando el título, subtítulo y/o contenido del artículo.</w:t>
+            </w:r>
+          </w:p>
+        </w:tc>
+      </w:tr>
+      <w:tr>
+        <w:tc>
+          <w:tcPr>
+            <w:tcW w:w="1242" w:type="dxa"/>
+          </w:tcPr>
+          <w:p>
+            <w:r>
+              <w:t>RF13</w:t>
+            </w:r>
+          </w:p>
+        </w:tc>
+        <w:tc>
+          <w:tcPr>
+            <w:tcW w:w="7472" w:type="dxa"/>
+          </w:tcPr>
+          <w:p>
+            <w:r>
+              <w:t>El sistema debe permitir a los usuarios que estén creando o editando el contenido de un artículo</w:t>
+            </w:r>
+            <w:r>
+              <w:t xml:space="preserve">, añadir formato al texto (negrita, cursiva, etc.), imágenes, tablas, enlaces, encabezados. Markdown es una opción </w:t>
+            </w:r>
+            <w:proofErr w:type="spellStart"/>
+            <w:r>
+              <w:t>valida</w:t>
+            </w:r>
+            <w:proofErr w:type="spellEnd"/>
+            <w:r>
+              <w:t xml:space="preserve"> para esto.</w:t>
+            </w:r>
+          </w:p>
+        </w:tc>
+      </w:tr>
+      <w:tr>
+        <w:tc>
+          <w:tcPr>
+            <w:tcW w:w="1242" w:type="dxa"/>
+          </w:tcPr>
+          <w:p>
+            <w:r>
+              <w:t>RF14</w:t>
+            </w:r>
+          </w:p>
+        </w:tc>
+        <w:tc>
+          <w:tcPr>
+            <w:tcW w:w="7472" w:type="dxa"/>
+          </w:tcPr>
+          <w:p>
+            <w:r>
+              <w:t>El sistema debe permitir a los usuarios que estén creando o editando el contenido de un artículo</w:t>
+            </w:r>
+            <w:r>
+              <w:t>, ver una previsualización del contenido del artículo.</w:t>
+            </w:r>
+          </w:p>
+        </w:tc>
+      </w:tr>
+      <w:tr>
+        <w:tc>
+          <w:tcPr>
+            <w:tcW w:w="1242" w:type="dxa"/>
+          </w:tcPr>
+          <w:p>
+            <w:r>
+              <w:t>RF1</w:t>
+            </w:r>
+            <w:r>
+              <w:t>5</w:t>
+            </w:r>
+          </w:p>
+        </w:tc>
+        <w:tc>
+          <w:tcPr>
+            <w:tcW w:w="7472" w:type="dxa"/>
+          </w:tcPr>
+          <w:p>
+            <w:r>
+              <w:t>El sistema debe permitir a los usuarios registrados que hayan creado un artículo, eliminar dicho artículo.</w:t>
+            </w:r>
+          </w:p>
+        </w:tc>
+      </w:tr>
+      <w:tr>
+        <w:tc>
+          <w:tcPr>
+            <w:tcW w:w="1242" w:type="dxa"/>
+          </w:tcPr>
+          <w:p>
+            <w:r>
+              <w:t>RF1</w:t>
+            </w:r>
+            <w:r>
+              <w:t>6</w:t>
+            </w:r>
+          </w:p>
+        </w:tc>
+        <w:tc>
+          <w:tcPr>
+            <w:tcW w:w="7472" w:type="dxa"/>
+          </w:tcPr>
+          <w:p>
+            <w:r>
+              <w:t>El sistema debe permitir a los usuarios administradores eliminar cualquier artículo del sistema.</w:t>
+            </w:r>
+          </w:p>
+        </w:tc>
+      </w:tr>
+    </w:tbl>
+    <w:p>
+      <w:pPr>
+        <w:pStyle w:val="Descripcin"/>
+      </w:pPr>
+      <w:r>
+        <w:t xml:space="preserve">Tabla </w:t>
+      </w:r>
+      <w:r>
+        <w:fldChar w:fldCharType="begin"/>
+      </w:r>
+      <w:r>
+        <w:instrText xml:space="preserve"> SEQ Tabla \* ARABIC </w:instrText>
+      </w:r>
+      <w:r>
+        <w:fldChar w:fldCharType="separate"/>
+      </w:r>
+      <w:r>
+        <w:rPr>
+          <w:noProof/>
+        </w:rPr>
+        <w:t>1</w:t>
+      </w:r>
+      <w:r>
+        <w:fldChar w:fldCharType="end"/>
+      </w:r>
+      <w:r>
+        <w:t>. Requisitos funcionales de la aplicación.</w:t>
+      </w:r>
+    </w:p>
+    <w:p/>
+    <w:tbl>
+      <w:tblPr>
+        <w:tblStyle w:val="Tablaconcuadrculaclara"/>
+        <w:tblW w:w="0" w:type="auto"/>
+        <w:tblLook w:val="04A0" w:firstRow="1" w:lastRow="0" w:firstColumn="1" w:lastColumn="0" w:noHBand="0" w:noVBand="1"/>
+      </w:tblPr>
+      <w:tblGrid>
+        <w:gridCol w:w="1225"/>
+        <w:gridCol w:w="7489"/>
+      </w:tblGrid>
+      <w:tr>
+        <w:trPr>
+          <w:trHeight w:val="415"/>
+        </w:trPr>
+        <w:tc>
+          <w:tcPr>
+            <w:tcW w:w="1225" w:type="dxa"/>
+          </w:tcPr>
+          <w:p>
+            <w:pPr>
+              <w:rPr>
+                <w:b/>
+                <w:bCs/>
+              </w:rPr>
+            </w:pPr>
+            <w:r>
+              <w:rPr>
+                <w:b/>
+                <w:bCs/>
+              </w:rPr>
+              <w:t>Requisito</w:t>
+            </w:r>
+          </w:p>
+        </w:tc>
+        <w:tc>
+          <w:tcPr>
+            <w:tcW w:w="7489" w:type="dxa"/>
+          </w:tcPr>
+          <w:p>
+            <w:pPr>
+              <w:rPr>
+                <w:b/>
+                <w:bCs/>
+              </w:rPr>
+            </w:pPr>
+            <w:r>
+              <w:rPr>
+                <w:b/>
+                <w:bCs/>
+              </w:rPr>
+              <w:t>Descripción</w:t>
+            </w:r>
+          </w:p>
+        </w:tc>
+      </w:tr>
+      <w:tr>
+        <w:tc>
+          <w:tcPr>
+            <w:tcW w:w="1225" w:type="dxa"/>
+          </w:tcPr>
+          <w:p>
+            <w:r>
+              <w:t>RNF1</w:t>
+            </w:r>
+          </w:p>
+        </w:tc>
+        <w:tc>
+          <w:tcPr>
+            <w:tcW w:w="7489" w:type="dxa"/>
+          </w:tcPr>
+          <w:p>
+            <w:r>
+              <w:t>El sistema tendrá una interfaz gráfica estéticamente agradable para cualquier tamaño de pantalla.</w:t>
+            </w:r>
+          </w:p>
+        </w:tc>
+      </w:tr>
+      <w:tr>
+        <w:tc>
+          <w:tcPr>
+            <w:tcW w:w="1225" w:type="dxa"/>
+          </w:tcPr>
+          <w:p>
+            <w:r>
+              <w:t>RNF2</w:t>
+            </w:r>
+          </w:p>
+        </w:tc>
+        <w:tc>
+          <w:tcPr>
+            <w:tcW w:w="7489" w:type="dxa"/>
+          </w:tcPr>
+          <w:p>
+            <w:r>
+              <w:t>El sistema usará los mapas de</w:t>
+            </w:r>
+            <w:r>
+              <w:t xml:space="preserve"> OpenStreetMap</w:t>
+            </w:r>
+            <w:r>
+              <w:t>.</w:t>
+            </w:r>
+          </w:p>
+        </w:tc>
+      </w:tr>
+      <w:tr>
+        <w:tc>
+          <w:tcPr>
+            <w:tcW w:w="1225" w:type="dxa"/>
+          </w:tcPr>
+          <w:p>
+            <w:r>
+              <w:t>RNF3</w:t>
+            </w:r>
+          </w:p>
+        </w:tc>
+        <w:tc>
+          <w:tcPr>
+            <w:tcW w:w="7489" w:type="dxa"/>
+          </w:tcPr>
+          <w:p>
+            <w:r>
+              <w:t>El sistema será compatible con Google Chrome, Firefox y Safari.</w:t>
+            </w:r>
+          </w:p>
+        </w:tc>
+      </w:tr>
+      <w:tr>
+        <w:tc>
+          <w:tcPr>
+            <w:tcW w:w="1225" w:type="dxa"/>
+          </w:tcPr>
+          <w:p>
+            <w:r>
+              <w:t>RNF4</w:t>
+            </w:r>
+          </w:p>
+        </w:tc>
+        <w:tc>
+          <w:tcPr>
+            <w:tcW w:w="7489" w:type="dxa"/>
+          </w:tcPr>
+          <w:p>
+            <w:r>
+              <w:t xml:space="preserve">La aplicación web debe usar HTTPS y el dominio </w:t>
+            </w:r>
+            <w:r>
+              <w:rPr>
+                <w:i/>
+                <w:iCs/>
+              </w:rPr>
+              <w:t>locatopedia.com</w:t>
+            </w:r>
+          </w:p>
+        </w:tc>
+      </w:tr>
+      <w:tr>
+        <w:tc>
+          <w:tcPr>
+            <w:tcW w:w="1225" w:type="dxa"/>
+          </w:tcPr>
+          <w:p>
+            <w:r>
+              <w:t>RNF5</w:t>
+            </w:r>
+          </w:p>
+        </w:tc>
+        <w:tc>
+          <w:tcPr>
+            <w:tcW w:w="7489" w:type="dxa"/>
+          </w:tcPr>
+          <w:p>
+            <w:r>
+              <w:t xml:space="preserve">El sistema debe de respetar la privacidad de los usuarios y no publicar sus datos privados, salvo </w:t>
+            </w:r>
+            <w:r>
+              <w:t>dirección de correo.</w:t>
+            </w:r>
+          </w:p>
+        </w:tc>
+      </w:tr>
+      <w:tr>
+        <w:tc>
+          <w:tcPr>
+            <w:tcW w:w="1225" w:type="dxa"/>
+          </w:tcPr>
+          <w:p>
+            <w:r>
+              <w:t>RNF6</w:t>
+            </w:r>
+          </w:p>
+        </w:tc>
+        <w:tc>
+          <w:tcPr>
+            <w:tcW w:w="7489" w:type="dxa"/>
+          </w:tcPr>
+          <w:p>
+            <w:r>
+              <w:t>El sistema debe almacenar las imágenes en el servidor en formato webp, comprimidas.</w:t>
+            </w:r>
+          </w:p>
+        </w:tc>
+      </w:tr>
+    </w:tbl>
+    <w:p>
+      <w:pPr>
+        <w:pStyle w:val="Descripcin"/>
+      </w:pPr>
+      <w:r>
+        <w:t xml:space="preserve">Tabla </w:t>
+      </w:r>
+      <w:r>
+        <w:fldChar w:fldCharType="begin"/>
+      </w:r>
+      <w:r>
+        <w:instrText xml:space="preserve"> SEQ Tabla \* ARABIC </w:instrText>
+      </w:r>
+      <w:r>
+        <w:fldChar w:fldCharType="separate"/>
+      </w:r>
+      <w:r>
+        <w:rPr>
+          <w:noProof/>
+        </w:rPr>
+        <w:t>2</w:t>
+      </w:r>
+      <w:r>
+        <w:fldChar w:fldCharType="end"/>
+      </w:r>
+      <w:r>
+        <w:t>. Requisitos no funcionales.</w:t>
+      </w:r>
+    </w:p>
+    <w:p/>
+    <w:tbl>
+      <w:tblPr>
+        <w:tblStyle w:val="Tablanormal2"/>
         <w:tblW w:w="0" w:type="auto"/>
         <w:tblLook w:val="0420" w:firstRow="1" w:lastRow="0" w:firstColumn="0" w:lastColumn="0" w:noHBand="0" w:noVBand="1"/>
       </w:tblPr>
@@ -493,13 +1351,10 @@
         <w:trPr>
           <w:cnfStyle w:val="100000000000" w:firstRow="1" w:lastRow="0" w:firstColumn="0" w:lastColumn="0" w:oddVBand="0" w:evenVBand="0" w:oddHBand="0" w:evenHBand="0" w:firstRowFirstColumn="0" w:firstRowLastColumn="0" w:lastRowFirstColumn="0" w:lastRowLastColumn="0"/>
           <w:trHeight w:val="594"/>
-          <w:tblHeader/>
         </w:trPr>
         <w:tc>
           <w:tcPr>
-            <w:tcW w:w="1272" w:type="dxa"/>
-            <w:shd w:val="clear" w:color="auto" w:fill="A6A6A6" w:themeFill="background1" w:themeFillShade="A6"/>
-            <w:vAlign w:val="center"/>
+            <w:tcW w:w="1313" w:type="dxa"/>
           </w:tcPr>
           <w:p>
             <w:r>
@@ -509,9 +1364,7 @@
         </w:tc>
         <w:tc>
           <w:tcPr>
-            <w:tcW w:w="6154" w:type="dxa"/>
-            <w:shd w:val="clear" w:color="auto" w:fill="A6A6A6" w:themeFill="background1" w:themeFillShade="A6"/>
-            <w:vAlign w:val="center"/>
+            <w:tcW w:w="6114" w:type="dxa"/>
           </w:tcPr>
           <w:p>
             <w:r>
@@ -521,9 +1374,7 @@
         </w:tc>
         <w:tc>
           <w:tcPr>
-            <w:tcW w:w="1288" w:type="dxa"/>
-            <w:shd w:val="clear" w:color="auto" w:fill="A6A6A6" w:themeFill="background1" w:themeFillShade="A6"/>
-            <w:vAlign w:val="center"/>
+            <w:tcW w:w="1287" w:type="dxa"/>
           </w:tcPr>
           <w:p>
             <w:r>
@@ -538,8 +1389,7 @@
         </w:trPr>
         <w:tc>
           <w:tcPr>
-            <w:tcW w:w="1272" w:type="dxa"/>
-            <w:vAlign w:val="center"/>
+            <w:tcW w:w="1313" w:type="dxa"/>
             <w:hideMark/>
           </w:tcPr>
           <w:p>
@@ -560,7 +1410,7 @@
         </w:tc>
         <w:tc>
           <w:tcPr>
-            <w:tcW w:w="6154" w:type="dxa"/>
+            <w:tcW w:w="6114" w:type="dxa"/>
             <w:hideMark/>
           </w:tcPr>
           <w:p>
@@ -646,7 +1496,6 @@
         <w:tc>
           <w:tcPr>
             <w:tcW w:w="0" w:type="auto"/>
-            <w:vAlign w:val="center"/>
             <w:hideMark/>
           </w:tcPr>
           <w:p>
@@ -669,8 +1518,7 @@
       <w:tr>
         <w:tc>
           <w:tcPr>
-            <w:tcW w:w="1272" w:type="dxa"/>
-            <w:vAlign w:val="center"/>
+            <w:tcW w:w="1313" w:type="dxa"/>
             <w:hideMark/>
           </w:tcPr>
           <w:p>
@@ -691,7 +1539,7 @@
         </w:tc>
         <w:tc>
           <w:tcPr>
-            <w:tcW w:w="6154" w:type="dxa"/>
+            <w:tcW w:w="6114" w:type="dxa"/>
             <w:hideMark/>
           </w:tcPr>
           <w:p>
@@ -729,7 +1577,6 @@
         <w:tc>
           <w:tcPr>
             <w:tcW w:w="0" w:type="auto"/>
-            <w:vAlign w:val="center"/>
             <w:hideMark/>
           </w:tcPr>
           <w:p>
@@ -755,8 +1602,7 @@
         </w:trPr>
         <w:tc>
           <w:tcPr>
-            <w:tcW w:w="1272" w:type="dxa"/>
-            <w:vAlign w:val="center"/>
+            <w:tcW w:w="1313" w:type="dxa"/>
             <w:hideMark/>
           </w:tcPr>
           <w:p>
@@ -777,7 +1623,7 @@
         </w:tc>
         <w:tc>
           <w:tcPr>
-            <w:tcW w:w="6154" w:type="dxa"/>
+            <w:tcW w:w="6114" w:type="dxa"/>
             <w:hideMark/>
           </w:tcPr>
           <w:p>
@@ -799,7 +1645,6 @@
         <w:tc>
           <w:tcPr>
             <w:tcW w:w="0" w:type="auto"/>
-            <w:vAlign w:val="center"/>
             <w:hideMark/>
           </w:tcPr>
           <w:p>
@@ -822,8 +1667,7 @@
       <w:tr>
         <w:tc>
           <w:tcPr>
-            <w:tcW w:w="1272" w:type="dxa"/>
-            <w:vAlign w:val="center"/>
+            <w:tcW w:w="1313" w:type="dxa"/>
             <w:hideMark/>
           </w:tcPr>
           <w:p>
@@ -844,7 +1688,7 @@
         </w:tc>
         <w:tc>
           <w:tcPr>
-            <w:tcW w:w="6154" w:type="dxa"/>
+            <w:tcW w:w="6114" w:type="dxa"/>
             <w:hideMark/>
           </w:tcPr>
           <w:p>
@@ -859,38 +1703,13 @@
                 <w:rFonts w:eastAsia="Times New Roman"/>
                 <w:lang w:eastAsia="es-ES"/>
               </w:rPr>
-              <w:t xml:space="preserve">Las páginas deberían guardar el historial de cambios de </w:t>
-            </w:r>
-            <w:proofErr w:type="gramStart"/>
-            <w:r>
-              <w:rPr>
-                <w:rFonts w:eastAsia="Times New Roman"/>
-                <w:lang w:eastAsia="es-ES"/>
-              </w:rPr>
-              <w:t>las mismas</w:t>
-            </w:r>
-            <w:proofErr w:type="gramEnd"/>
-            <w:r>
-              <w:rPr>
-                <w:rFonts w:eastAsia="Times New Roman"/>
-                <w:lang w:eastAsia="es-ES"/>
-              </w:rPr>
-              <w:t xml:space="preserve">, no solo la última versión. También se </w:t>
-            </w:r>
-            <w:r>
-              <w:rPr>
-                <w:rFonts w:eastAsia="Times New Roman"/>
-                <w:lang w:eastAsia="es-ES"/>
-              </w:rPr>
-              <w:lastRenderedPageBreak/>
-              <w:t>debería poder tener en cada página algún tipo de chat que permita tener discusiones sobre la misma (y que estas discusiones queden también guardadas). Esto es como funciona p.ej. la Wikipedia.</w:t>
+              <w:t>Las páginas deberían guardar el historial de cambios de las mismas, no solo la última versión. También se debería poder tener en cada página algún tipo de chat que permita tener discusiones sobre la misma (y que estas discusiones queden también guardadas). Esto es como funciona p.ej. la Wikipedia.</w:t>
             </w:r>
           </w:p>
         </w:tc>
         <w:tc>
           <w:tcPr>
             <w:tcW w:w="0" w:type="auto"/>
-            <w:vAlign w:val="center"/>
             <w:hideMark/>
           </w:tcPr>
           <w:p>
@@ -905,7 +1724,6 @@
                 <w:rFonts w:eastAsia="Times New Roman"/>
                 <w:lang w:eastAsia="es-ES"/>
               </w:rPr>
-              <w:lastRenderedPageBreak/>
               <w:t>M</w:t>
             </w:r>
           </w:p>
@@ -917,8 +1735,7 @@
         </w:trPr>
         <w:tc>
           <w:tcPr>
-            <w:tcW w:w="1272" w:type="dxa"/>
-            <w:vAlign w:val="center"/>
+            <w:tcW w:w="1313" w:type="dxa"/>
             <w:hideMark/>
           </w:tcPr>
           <w:p>
@@ -939,7 +1756,7 @@
         </w:tc>
         <w:tc>
           <w:tcPr>
-            <w:tcW w:w="6154" w:type="dxa"/>
+            <w:tcW w:w="6114" w:type="dxa"/>
             <w:hideMark/>
           </w:tcPr>
           <w:p>
@@ -954,7 +1771,15 @@
                 <w:rFonts w:eastAsia="Times New Roman"/>
                 <w:lang w:eastAsia="es-ES"/>
               </w:rPr>
-              <w:t>Permite buscar palabras o frases en función de los títulos, subtítulos, descripciones de páginas (palabras clave etc.)</w:t>
+              <w:t xml:space="preserve">Permite buscar palabras o frases en función de los títulos, subtítulos, descripciones de páginas (palabras </w:t>
+            </w:r>
+            <w:r>
+              <w:rPr>
+                <w:rFonts w:eastAsia="Times New Roman"/>
+                <w:lang w:eastAsia="es-ES"/>
+              </w:rPr>
+              <w:lastRenderedPageBreak/>
+              <w:t>clave etc.)</w:t>
             </w:r>
           </w:p>
           <w:p>
@@ -969,7 +1794,6 @@
         <w:tc>
           <w:tcPr>
             <w:tcW w:w="0" w:type="auto"/>
-            <w:vAlign w:val="center"/>
             <w:hideMark/>
           </w:tcPr>
           <w:p>
@@ -984,6 +1808,7 @@
                 <w:rFonts w:eastAsia="Times New Roman"/>
                 <w:lang w:eastAsia="es-ES"/>
               </w:rPr>
+              <w:lastRenderedPageBreak/>
               <w:t>S</w:t>
             </w:r>
           </w:p>
@@ -992,8 +1817,7 @@
       <w:tr>
         <w:tc>
           <w:tcPr>
-            <w:tcW w:w="1272" w:type="dxa"/>
-            <w:vAlign w:val="center"/>
+            <w:tcW w:w="1313" w:type="dxa"/>
             <w:hideMark/>
           </w:tcPr>
           <w:p>
@@ -1014,7 +1838,7 @@
         </w:tc>
         <w:tc>
           <w:tcPr>
-            <w:tcW w:w="6154" w:type="dxa"/>
+            <w:tcW w:w="6114" w:type="dxa"/>
             <w:hideMark/>
           </w:tcPr>
           <w:p>
@@ -1029,23 +1853,7 @@
                 <w:rFonts w:eastAsia="Times New Roman"/>
                 <w:lang w:eastAsia="es-ES"/>
               </w:rPr>
-              <w:t>Permite seleccionar en el mapa una región (</w:t>
-            </w:r>
-            <w:proofErr w:type="gramStart"/>
-            <w:r>
-              <w:rPr>
-                <w:rFonts w:eastAsia="Times New Roman"/>
-                <w:lang w:eastAsia="es-ES"/>
-              </w:rPr>
-              <w:t>¿?rectangular</w:t>
-            </w:r>
-            <w:proofErr w:type="gramEnd"/>
-            <w:r>
-              <w:rPr>
-                <w:rFonts w:eastAsia="Times New Roman"/>
-                <w:lang w:eastAsia="es-ES"/>
-              </w:rPr>
-              <w:t xml:space="preserve"> (AKA “</w:t>
+              <w:t>Permite seleccionar en el mapa una región (¿?rectangular (AKA “</w:t>
             </w:r>
             <w:proofErr w:type="spellStart"/>
             <w:r>
@@ -1084,7 +1892,6 @@
         <w:tc>
           <w:tcPr>
             <w:tcW w:w="0" w:type="auto"/>
-            <w:vAlign w:val="center"/>
             <w:hideMark/>
           </w:tcPr>
           <w:p>
@@ -1110,8 +1917,7 @@
         </w:trPr>
         <w:tc>
           <w:tcPr>
-            <w:tcW w:w="1272" w:type="dxa"/>
-            <w:vAlign w:val="center"/>
+            <w:tcW w:w="1313" w:type="dxa"/>
             <w:hideMark/>
           </w:tcPr>
           <w:p>
@@ -1132,7 +1938,7 @@
         </w:tc>
         <w:tc>
           <w:tcPr>
-            <w:tcW w:w="6154" w:type="dxa"/>
+            <w:tcW w:w="6114" w:type="dxa"/>
             <w:hideMark/>
           </w:tcPr>
           <w:p>
@@ -1169,7 +1975,6 @@
         <w:tc>
           <w:tcPr>
             <w:tcW w:w="0" w:type="auto"/>
-            <w:vAlign w:val="center"/>
             <w:hideMark/>
           </w:tcPr>
           <w:p>
@@ -1192,8 +1997,7 @@
       <w:tr>
         <w:tc>
           <w:tcPr>
-            <w:tcW w:w="1272" w:type="dxa"/>
-            <w:vAlign w:val="center"/>
+            <w:tcW w:w="1313" w:type="dxa"/>
             <w:hideMark/>
           </w:tcPr>
           <w:p>
@@ -1214,7 +2018,7 @@
         </w:tc>
         <w:tc>
           <w:tcPr>
-            <w:tcW w:w="6154" w:type="dxa"/>
+            <w:tcW w:w="6114" w:type="dxa"/>
             <w:hideMark/>
           </w:tcPr>
           <w:p>
@@ -1236,7 +2040,6 @@
         <w:tc>
           <w:tcPr>
             <w:tcW w:w="0" w:type="auto"/>
-            <w:vAlign w:val="center"/>
             <w:hideMark/>
           </w:tcPr>
           <w:p>
@@ -1262,8 +2065,7 @@
         </w:trPr>
         <w:tc>
           <w:tcPr>
-            <w:tcW w:w="1272" w:type="dxa"/>
-            <w:vAlign w:val="center"/>
+            <w:tcW w:w="1313" w:type="dxa"/>
             <w:hideMark/>
           </w:tcPr>
           <w:p>
@@ -1284,7 +2086,7 @@
         </w:tc>
         <w:tc>
           <w:tcPr>
-            <w:tcW w:w="6154" w:type="dxa"/>
+            <w:tcW w:w="6114" w:type="dxa"/>
             <w:hideMark/>
           </w:tcPr>
           <w:p>
@@ -1306,7 +2108,6 @@
         <w:tc>
           <w:tcPr>
             <w:tcW w:w="0" w:type="auto"/>
-            <w:vAlign w:val="center"/>
             <w:hideMark/>
           </w:tcPr>
           <w:p>
@@ -1329,8 +2130,7 @@
       <w:tr>
         <w:tc>
           <w:tcPr>
-            <w:tcW w:w="1272" w:type="dxa"/>
-            <w:vAlign w:val="center"/>
+            <w:tcW w:w="1313" w:type="dxa"/>
             <w:hideMark/>
           </w:tcPr>
           <w:p>
@@ -1351,7 +2151,7 @@
         </w:tc>
         <w:tc>
           <w:tcPr>
-            <w:tcW w:w="6154" w:type="dxa"/>
+            <w:tcW w:w="6114" w:type="dxa"/>
             <w:hideMark/>
           </w:tcPr>
           <w:p>
@@ -1389,7 +2189,6 @@
         <w:tc>
           <w:tcPr>
             <w:tcW w:w="0" w:type="auto"/>
-            <w:vAlign w:val="center"/>
             <w:hideMark/>
           </w:tcPr>
           <w:p>
@@ -1433,7 +2232,7 @@
         <w:rPr>
           <w:noProof/>
         </w:rPr>
-        <w:t>1</w:t>
+        <w:t>3</w:t>
       </w:r>
       <w:r>
         <w:fldChar w:fldCharType="end"/>
@@ -1442,9 +2241,1304 @@
         <w:t xml:space="preserve">. </w:t>
       </w:r>
       <w:r>
-        <w:t xml:space="preserve">Primeras ideas </w:t>
-      </w:r>
-    </w:p>
+        <w:t>Primeras ideas</w:t>
+      </w:r>
+      <w:r>
+        <w:t>.</w:t>
+      </w:r>
+    </w:p>
+    <w:p>
+      <w:pPr>
+        <w:pStyle w:val="Ttulo2"/>
+      </w:pPr>
+      <w:r>
+        <w:t>Casos de uso</w:t>
+      </w:r>
+    </w:p>
+    <w:p>
+      <w:pPr>
+        <w:pStyle w:val="Ttulo3"/>
+      </w:pPr>
+      <w:r>
+        <w:t>Ver un artículo.</w:t>
+      </w:r>
+    </w:p>
+    <w:p>
+      <w:pPr>
+        <w:pStyle w:val="Prrafodelista"/>
+        <w:numPr>
+          <w:ilvl w:val="0"/>
+          <w:numId w:val="64"/>
+        </w:numPr>
+        <w:spacing w:before="120"/>
+        <w:ind w:left="360" w:hanging="357"/>
+        <w:contextualSpacing w:val="0"/>
+      </w:pPr>
+      <w:r>
+        <w:t>Descripción: Este caso de uso permite a los usuarios de Locatopedia ver el contenido de un artículo.</w:t>
+      </w:r>
+    </w:p>
+    <w:p>
+      <w:pPr>
+        <w:pStyle w:val="Prrafodelista"/>
+        <w:numPr>
+          <w:ilvl w:val="0"/>
+          <w:numId w:val="64"/>
+        </w:numPr>
+        <w:spacing w:before="120"/>
+        <w:ind w:left="360" w:hanging="357"/>
+        <w:contextualSpacing w:val="0"/>
+      </w:pPr>
+      <w:r>
+        <w:t>Flujo de Eventos Principal:</w:t>
+      </w:r>
+    </w:p>
+    <w:p>
+      <w:pPr>
+        <w:pStyle w:val="Prrafodelista"/>
+        <w:numPr>
+          <w:ilvl w:val="0"/>
+          <w:numId w:val="66"/>
+        </w:numPr>
+        <w:spacing w:before="120"/>
+        <w:ind w:left="1080" w:hanging="357"/>
+        <w:contextualSpacing w:val="0"/>
+      </w:pPr>
+      <w:r>
+        <w:t xml:space="preserve">El usuario encuentra un </w:t>
+      </w:r>
+      <w:r>
+        <w:t>artículo</w:t>
+      </w:r>
+      <w:r>
+        <w:t xml:space="preserve"> en la página Home o de su cuenta, busca un artículo en la barra de búsqueda o con el mapa o entra en un enlace a un artículo de Locatopedia.</w:t>
+      </w:r>
+    </w:p>
+    <w:p>
+      <w:pPr>
+        <w:pStyle w:val="Prrafodelista"/>
+        <w:numPr>
+          <w:ilvl w:val="0"/>
+          <w:numId w:val="66"/>
+        </w:numPr>
+        <w:spacing w:before="120"/>
+        <w:ind w:left="1080" w:hanging="357"/>
+        <w:contextualSpacing w:val="0"/>
+      </w:pPr>
+      <w:r>
+        <w:t xml:space="preserve">El usuario ve el título, subtítulo, mapa y contenido. Puede deslizar hacia abajo la </w:t>
+      </w:r>
+      <w:r>
+        <w:t>página</w:t>
+      </w:r>
+      <w:r>
+        <w:t xml:space="preserve"> y ver el contenido completo del artículo.</w:t>
+      </w:r>
+    </w:p>
+    <w:p>
+      <w:pPr>
+        <w:pStyle w:val="Prrafodelista"/>
+        <w:numPr>
+          <w:ilvl w:val="0"/>
+          <w:numId w:val="65"/>
+        </w:numPr>
+        <w:spacing w:before="120"/>
+        <w:ind w:left="360" w:hanging="357"/>
+        <w:contextualSpacing w:val="0"/>
+      </w:pPr>
+      <w:r>
+        <w:t>Flujo de Eventos Alternativo</w:t>
+      </w:r>
+      <w:r>
+        <w:t>:</w:t>
+      </w:r>
+    </w:p>
+    <w:p>
+      <w:pPr>
+        <w:pStyle w:val="Prrafodelista"/>
+        <w:numPr>
+          <w:ilvl w:val="1"/>
+          <w:numId w:val="65"/>
+        </w:numPr>
+        <w:spacing w:before="120"/>
+        <w:ind w:left="1080" w:hanging="357"/>
+        <w:contextualSpacing w:val="0"/>
+      </w:pPr>
+      <w:r>
+        <w:t xml:space="preserve">El usuario puede </w:t>
+      </w:r>
+      <w:r>
+        <w:t>deslizarse por el mapa viendo partes que no forman parte del conjunto de celdas al que el artículo se refiere.</w:t>
+      </w:r>
+    </w:p>
+    <w:p>
+      <w:pPr>
+        <w:pStyle w:val="Prrafodelista"/>
+        <w:numPr>
+          <w:ilvl w:val="1"/>
+          <w:numId w:val="65"/>
+        </w:numPr>
+        <w:spacing w:before="120"/>
+        <w:ind w:left="1080" w:hanging="357"/>
+        <w:contextualSpacing w:val="0"/>
+      </w:pPr>
+      <w:r>
+        <w:t xml:space="preserve">El usuario puede hacer </w:t>
+      </w:r>
+      <w:r>
+        <w:t>clic</w:t>
+      </w:r>
+      <w:r>
+        <w:t xml:space="preserve"> en el corazón para marcar este articulo como favorito.</w:t>
+      </w:r>
+      <w:r>
+        <w:t xml:space="preserve"> O eliminarlo de favoritos si ya estaba marcado como favorito.</w:t>
+      </w:r>
+    </w:p>
+    <w:p>
+      <w:pPr>
+        <w:pStyle w:val="Ttulo3"/>
+      </w:pPr>
+      <w:r>
+        <w:lastRenderedPageBreak/>
+        <w:t>Ver versiones anteriores de un artículo</w:t>
+      </w:r>
+    </w:p>
+    <w:p>
+      <w:pPr>
+        <w:pStyle w:val="Prrafodelista"/>
+        <w:numPr>
+          <w:ilvl w:val="0"/>
+          <w:numId w:val="64"/>
+        </w:numPr>
+        <w:spacing w:before="120"/>
+        <w:ind w:left="360" w:hanging="357"/>
+        <w:contextualSpacing w:val="0"/>
+      </w:pPr>
+      <w:r>
+        <w:t>Descripción: Este caso de uso permite a los usuarios de Locatopedia ver el contenido de un</w:t>
+      </w:r>
+      <w:r>
+        <w:t>a versión pasada de un</w:t>
+      </w:r>
+      <w:r>
+        <w:t xml:space="preserve"> artículo.</w:t>
+      </w:r>
+    </w:p>
+    <w:p>
+      <w:pPr>
+        <w:pStyle w:val="Prrafodelista"/>
+        <w:numPr>
+          <w:ilvl w:val="0"/>
+          <w:numId w:val="64"/>
+        </w:numPr>
+        <w:spacing w:before="120"/>
+        <w:ind w:left="360" w:hanging="357"/>
+        <w:contextualSpacing w:val="0"/>
+      </w:pPr>
+      <w:r>
+        <w:t>Flujo de Eventos Principal:</w:t>
+      </w:r>
+    </w:p>
+    <w:p>
+      <w:pPr>
+        <w:pStyle w:val="Prrafodelista"/>
+        <w:numPr>
+          <w:ilvl w:val="0"/>
+          <w:numId w:val="66"/>
+        </w:numPr>
+        <w:spacing w:before="120"/>
+        <w:ind w:left="1080" w:hanging="357"/>
+        <w:contextualSpacing w:val="0"/>
+      </w:pPr>
+      <w:r>
+        <w:t>El usuario encuentra un artículo en la página Home o de su cuenta, busca un artículo en la barra de búsqueda o con el mapa o entra en un enlace a un artículo de Locatopedia.</w:t>
+      </w:r>
+    </w:p>
+    <w:p>
+      <w:pPr>
+        <w:pStyle w:val="Prrafodelista"/>
+        <w:numPr>
+          <w:ilvl w:val="0"/>
+          <w:numId w:val="66"/>
+        </w:numPr>
+        <w:spacing w:before="120"/>
+        <w:ind w:left="1080" w:hanging="357"/>
+        <w:contextualSpacing w:val="0"/>
+      </w:pPr>
+      <w:r>
+        <w:t>El usuario desliza abajo y selecciona la opción de ‘</w:t>
+      </w:r>
+      <w:proofErr w:type="spellStart"/>
+      <w:r>
+        <w:t>See</w:t>
+      </w:r>
+      <w:proofErr w:type="spellEnd"/>
+      <w:r>
+        <w:t xml:space="preserve"> </w:t>
+      </w:r>
+      <w:proofErr w:type="spellStart"/>
+      <w:r>
+        <w:t>other</w:t>
+      </w:r>
+      <w:proofErr w:type="spellEnd"/>
+      <w:r>
+        <w:t xml:space="preserve"> </w:t>
+      </w:r>
+      <w:proofErr w:type="spellStart"/>
+      <w:r>
+        <w:t>versions</w:t>
+      </w:r>
+      <w:proofErr w:type="spellEnd"/>
+      <w:r>
+        <w:t xml:space="preserve"> </w:t>
+      </w:r>
+      <w:proofErr w:type="spellStart"/>
+      <w:r>
+        <w:t>of</w:t>
+      </w:r>
+      <w:proofErr w:type="spellEnd"/>
+      <w:r>
+        <w:t xml:space="preserve"> </w:t>
+      </w:r>
+      <w:proofErr w:type="spellStart"/>
+      <w:r>
+        <w:t>this</w:t>
+      </w:r>
+      <w:proofErr w:type="spellEnd"/>
+      <w:r>
+        <w:t xml:space="preserve"> page</w:t>
+      </w:r>
+      <w:r>
+        <w:t>’.</w:t>
+      </w:r>
+    </w:p>
+    <w:p>
+      <w:pPr>
+        <w:pStyle w:val="Prrafodelista"/>
+        <w:numPr>
+          <w:ilvl w:val="0"/>
+          <w:numId w:val="66"/>
+        </w:numPr>
+        <w:spacing w:before="120"/>
+        <w:ind w:left="1080" w:hanging="357"/>
+        <w:contextualSpacing w:val="0"/>
+      </w:pPr>
+      <w:r>
+        <w:t>El usuario selecciona una versión.</w:t>
+      </w:r>
+    </w:p>
+    <w:p>
+      <w:pPr>
+        <w:pStyle w:val="Prrafodelista"/>
+        <w:numPr>
+          <w:ilvl w:val="0"/>
+          <w:numId w:val="66"/>
+        </w:numPr>
+        <w:spacing w:before="120"/>
+        <w:ind w:left="1080" w:hanging="357"/>
+        <w:contextualSpacing w:val="0"/>
+      </w:pPr>
+      <w:r>
+        <w:t>El usuario ve el título, subtítulo</w:t>
+      </w:r>
+      <w:r>
+        <w:t xml:space="preserve"> y</w:t>
+      </w:r>
+      <w:r>
+        <w:t xml:space="preserve"> contenid</w:t>
+      </w:r>
+      <w:r>
+        <w:t>o de la versión seleccionada</w:t>
+      </w:r>
+      <w:r>
+        <w:t>.</w:t>
+      </w:r>
+    </w:p>
+    <w:p>
+      <w:pPr>
+        <w:pStyle w:val="Ttulo3"/>
+      </w:pPr>
+      <w:r>
+        <w:t>Iniciar Sesión</w:t>
+      </w:r>
+    </w:p>
+    <w:p>
+      <w:pPr>
+        <w:pStyle w:val="Prrafodelista"/>
+        <w:numPr>
+          <w:ilvl w:val="0"/>
+          <w:numId w:val="64"/>
+        </w:numPr>
+        <w:spacing w:before="120"/>
+        <w:ind w:left="360" w:hanging="357"/>
+        <w:contextualSpacing w:val="0"/>
+      </w:pPr>
+      <w:r>
+        <w:t xml:space="preserve">Descripción: Este caso de uso permite a los usuarios de Locatopedia </w:t>
+      </w:r>
+      <w:r>
+        <w:t>iniciar sesión con su cuenta de Google.</w:t>
+      </w:r>
+    </w:p>
+    <w:p>
+      <w:pPr>
+        <w:pStyle w:val="Prrafodelista"/>
+        <w:numPr>
+          <w:ilvl w:val="0"/>
+          <w:numId w:val="64"/>
+        </w:numPr>
+        <w:spacing w:before="120"/>
+        <w:ind w:left="360" w:hanging="357"/>
+        <w:contextualSpacing w:val="0"/>
+      </w:pPr>
+      <w:r>
+        <w:t>Flujo de Eventos Principal:</w:t>
+      </w:r>
+    </w:p>
+    <w:p>
+      <w:pPr>
+        <w:pStyle w:val="Prrafodelista"/>
+        <w:numPr>
+          <w:ilvl w:val="0"/>
+          <w:numId w:val="66"/>
+        </w:numPr>
+        <w:spacing w:before="120"/>
+        <w:ind w:left="1080" w:hanging="357"/>
+        <w:contextualSpacing w:val="0"/>
+      </w:pPr>
+      <w:r>
+        <w:t xml:space="preserve">El usuario </w:t>
+      </w:r>
+      <w:r>
+        <w:t>pulsa el botón de ‘Sign Up/Sign In’.</w:t>
+      </w:r>
+    </w:p>
+    <w:p>
+      <w:pPr>
+        <w:pStyle w:val="Prrafodelista"/>
+        <w:numPr>
+          <w:ilvl w:val="0"/>
+          <w:numId w:val="66"/>
+        </w:numPr>
+        <w:spacing w:before="120"/>
+        <w:ind w:left="1080" w:hanging="357"/>
+        <w:contextualSpacing w:val="0"/>
+      </w:pPr>
+      <w:r>
+        <w:t xml:space="preserve">El usuario </w:t>
+      </w:r>
+      <w:r>
+        <w:t>selecciona la opción</w:t>
+      </w:r>
+      <w:r>
+        <w:t xml:space="preserve"> de ‘Continue with Google’.</w:t>
+      </w:r>
+    </w:p>
+    <w:p>
+      <w:pPr>
+        <w:pStyle w:val="Prrafodelista"/>
+        <w:numPr>
+          <w:ilvl w:val="0"/>
+          <w:numId w:val="66"/>
+        </w:numPr>
+        <w:spacing w:before="120"/>
+        <w:ind w:left="1080" w:hanging="357"/>
+        <w:contextualSpacing w:val="0"/>
+      </w:pPr>
+      <w:r>
+        <w:t>El usuario inicia sesión en Google y otorga los permisos requeridos por Locatopedia.</w:t>
+      </w:r>
+    </w:p>
+    <w:p>
+      <w:pPr>
+        <w:pStyle w:val="Prrafodelista"/>
+        <w:numPr>
+          <w:ilvl w:val="0"/>
+          <w:numId w:val="65"/>
+        </w:numPr>
+        <w:spacing w:before="120"/>
+        <w:ind w:left="360" w:hanging="357"/>
+        <w:contextualSpacing w:val="0"/>
+      </w:pPr>
+      <w:r>
+        <w:t>Flujo de Eventos Alternativo</w:t>
+      </w:r>
+    </w:p>
+    <w:p>
+      <w:pPr>
+        <w:pStyle w:val="Prrafodelista"/>
+        <w:numPr>
+          <w:ilvl w:val="1"/>
+          <w:numId w:val="65"/>
+        </w:numPr>
+        <w:spacing w:before="120"/>
+        <w:ind w:left="1080" w:hanging="357"/>
+        <w:contextualSpacing w:val="0"/>
+      </w:pPr>
+      <w:r>
+        <w:t xml:space="preserve">El usuario </w:t>
+      </w:r>
+      <w:r>
+        <w:t>puede seleccionar la opcion de cancelar. En este caso volvería a la página Home sin iniciar sesión.</w:t>
+      </w:r>
+    </w:p>
+    <w:p>
+      <w:pPr>
+        <w:pStyle w:val="Ttulo3"/>
+      </w:pPr>
+      <w:r>
+        <w:t>Crear un artículo nuevo</w:t>
+      </w:r>
+    </w:p>
+    <w:p>
+      <w:pPr>
+        <w:pStyle w:val="Prrafodelista"/>
+        <w:numPr>
+          <w:ilvl w:val="0"/>
+          <w:numId w:val="64"/>
+        </w:numPr>
+        <w:spacing w:before="120"/>
+        <w:ind w:left="360" w:hanging="357"/>
+        <w:contextualSpacing w:val="0"/>
+      </w:pPr>
+      <w:r>
+        <w:t>Descripción: Este caso de uso permite a los usuarios</w:t>
+      </w:r>
+      <w:r>
+        <w:t xml:space="preserve"> con sesión iniciada en</w:t>
+      </w:r>
+      <w:r>
+        <w:t xml:space="preserve"> Locatopedia</w:t>
+      </w:r>
+      <w:r>
+        <w:t xml:space="preserve"> crear un artículo nuevo en el sistema</w:t>
+      </w:r>
+      <w:r>
+        <w:t>.</w:t>
+      </w:r>
+    </w:p>
+    <w:p>
+      <w:pPr>
+        <w:pStyle w:val="Prrafodelista"/>
+        <w:numPr>
+          <w:ilvl w:val="0"/>
+          <w:numId w:val="64"/>
+        </w:numPr>
+        <w:spacing w:before="120"/>
+        <w:ind w:left="360" w:hanging="357"/>
+        <w:contextualSpacing w:val="0"/>
+      </w:pPr>
+      <w:r>
+        <w:t>Flujo de Eventos Principal:</w:t>
+      </w:r>
+    </w:p>
+    <w:p>
+      <w:pPr>
+        <w:pStyle w:val="Prrafodelista"/>
+        <w:numPr>
+          <w:ilvl w:val="0"/>
+          <w:numId w:val="66"/>
+        </w:numPr>
+        <w:spacing w:before="120"/>
+        <w:ind w:left="1080" w:hanging="357"/>
+        <w:contextualSpacing w:val="0"/>
+      </w:pPr>
+      <w:r>
+        <w:t xml:space="preserve">El usuario </w:t>
+      </w:r>
+      <w:r>
+        <w:t>entra en la página personal</w:t>
+      </w:r>
+      <w:r>
+        <w:t>.</w:t>
+      </w:r>
+    </w:p>
+    <w:p>
+      <w:pPr>
+        <w:pStyle w:val="Prrafodelista"/>
+        <w:numPr>
+          <w:ilvl w:val="0"/>
+          <w:numId w:val="66"/>
+        </w:numPr>
+        <w:spacing w:before="120"/>
+        <w:ind w:left="1080" w:hanging="357"/>
+        <w:contextualSpacing w:val="0"/>
+      </w:pPr>
+      <w:r>
+        <w:t>El usuario selecciona la opcion de ‘</w:t>
+      </w:r>
+      <w:proofErr w:type="spellStart"/>
+      <w:r>
+        <w:t>Create</w:t>
+      </w:r>
+      <w:proofErr w:type="spellEnd"/>
+      <w:r>
+        <w:t xml:space="preserve"> new </w:t>
+      </w:r>
+      <w:proofErr w:type="spellStart"/>
+      <w:r>
+        <w:t>article</w:t>
+      </w:r>
+      <w:proofErr w:type="spellEnd"/>
+      <w:r>
+        <w:t>’.</w:t>
+      </w:r>
+    </w:p>
+    <w:p>
+      <w:pPr>
+        <w:pStyle w:val="Prrafodelista"/>
+        <w:numPr>
+          <w:ilvl w:val="0"/>
+          <w:numId w:val="66"/>
+        </w:numPr>
+        <w:spacing w:before="120"/>
+        <w:ind w:left="1080" w:hanging="357"/>
+        <w:contextualSpacing w:val="0"/>
+      </w:pPr>
+      <w:r>
+        <w:t>El usuario decide un título, subtitulo</w:t>
+      </w:r>
+      <w:r>
+        <w:t xml:space="preserve"> y</w:t>
+      </w:r>
+      <w:r>
+        <w:t xml:space="preserve"> contenido para el articulo a crear.</w:t>
+      </w:r>
+    </w:p>
+    <w:p>
+      <w:pPr>
+        <w:pStyle w:val="Prrafodelista"/>
+        <w:numPr>
+          <w:ilvl w:val="0"/>
+          <w:numId w:val="66"/>
+        </w:numPr>
+        <w:spacing w:before="120"/>
+        <w:ind w:left="1080" w:hanging="357"/>
+        <w:contextualSpacing w:val="0"/>
+      </w:pPr>
+      <w:r>
+        <w:t>El usuario selecciona un conjunto de celdas sobre las que tratará su artículo.</w:t>
+      </w:r>
+    </w:p>
+    <w:p>
+      <w:pPr>
+        <w:pStyle w:val="Prrafodelista"/>
+        <w:numPr>
+          <w:ilvl w:val="0"/>
+          <w:numId w:val="66"/>
+        </w:numPr>
+        <w:spacing w:before="120"/>
+        <w:ind w:left="1080" w:hanging="357"/>
+        <w:contextualSpacing w:val="0"/>
+      </w:pPr>
+      <w:r>
+        <w:t>El sistema com</w:t>
+      </w:r>
+      <w:r>
+        <w:t xml:space="preserve">prueba que los campos de </w:t>
+      </w:r>
+      <w:r>
+        <w:t>título, subtitulo</w:t>
+      </w:r>
+      <w:r>
+        <w:t xml:space="preserve"> y</w:t>
+      </w:r>
+      <w:r>
+        <w:t xml:space="preserve"> contenido</w:t>
+      </w:r>
+      <w:r>
+        <w:t xml:space="preserve"> no estén vacíos. También comprueba que la selección de celdas no sea ni nula ni este ya registrada en el sistema. En caso correcto, se habilita el botón de ‘</w:t>
+      </w:r>
+      <w:proofErr w:type="spellStart"/>
+      <w:r>
+        <w:t>publish</w:t>
+      </w:r>
+      <w:proofErr w:type="spellEnd"/>
+      <w:r>
+        <w:t>’, que publica el artículo.</w:t>
+      </w:r>
+    </w:p>
+    <w:p>
+      <w:pPr>
+        <w:pStyle w:val="Prrafodelista"/>
+        <w:numPr>
+          <w:ilvl w:val="0"/>
+          <w:numId w:val="66"/>
+        </w:numPr>
+        <w:spacing w:before="120"/>
+        <w:ind w:left="1080" w:hanging="357"/>
+        <w:contextualSpacing w:val="0"/>
+      </w:pPr>
+      <w:r>
+        <w:lastRenderedPageBreak/>
+        <w:t>El usuario selecciona la opcion de ‘</w:t>
+      </w:r>
+      <w:proofErr w:type="spellStart"/>
+      <w:r>
+        <w:t>publish</w:t>
+      </w:r>
+      <w:proofErr w:type="spellEnd"/>
+      <w:r>
+        <w:t>’ para publicar el artículo.</w:t>
+      </w:r>
+    </w:p>
+    <w:p>
+      <w:pPr>
+        <w:pStyle w:val="Prrafodelista"/>
+        <w:numPr>
+          <w:ilvl w:val="0"/>
+          <w:numId w:val="66"/>
+        </w:numPr>
+        <w:spacing w:before="120"/>
+        <w:ind w:left="1080" w:hanging="357"/>
+        <w:contextualSpacing w:val="0"/>
+      </w:pPr>
+      <w:r>
+        <w:t>El usuario</w:t>
+      </w:r>
+      <w:r>
+        <w:t xml:space="preserve"> confirma su elección y publica el artículo</w:t>
+      </w:r>
+      <w:r>
+        <w:t>.</w:t>
+      </w:r>
+    </w:p>
+    <w:p>
+      <w:pPr>
+        <w:pStyle w:val="Prrafodelista"/>
+        <w:numPr>
+          <w:ilvl w:val="0"/>
+          <w:numId w:val="65"/>
+        </w:numPr>
+        <w:spacing w:before="120"/>
+        <w:ind w:left="360" w:hanging="357"/>
+        <w:contextualSpacing w:val="0"/>
+      </w:pPr>
+      <w:r>
+        <w:t>Flujo de Eventos Alternativo</w:t>
+      </w:r>
+    </w:p>
+    <w:p>
+      <w:pPr>
+        <w:pStyle w:val="Prrafodelista"/>
+        <w:numPr>
+          <w:ilvl w:val="1"/>
+          <w:numId w:val="65"/>
+        </w:numPr>
+        <w:spacing w:before="120"/>
+        <w:ind w:left="1080" w:hanging="357"/>
+        <w:contextualSpacing w:val="0"/>
+      </w:pPr>
+      <w:r>
+        <w:t>Si e</w:t>
+      </w:r>
+      <w:r>
+        <w:t>l usuario</w:t>
+      </w:r>
+      <w:r>
+        <w:t xml:space="preserve"> no tiene una sesión valida, deberá iniciar sesión previamente. Ya explicado en punto 2.</w:t>
+      </w:r>
+    </w:p>
+    <w:p>
+      <w:pPr>
+        <w:pStyle w:val="Prrafodelista"/>
+        <w:numPr>
+          <w:ilvl w:val="1"/>
+          <w:numId w:val="65"/>
+        </w:numPr>
+        <w:spacing w:before="120"/>
+        <w:ind w:left="1080" w:hanging="357"/>
+        <w:contextualSpacing w:val="0"/>
+      </w:pPr>
+      <w:r>
+        <w:t>Si el usuario selecciona la opcion de cancelar, volverá a la página personal.</w:t>
+      </w:r>
+    </w:p>
+    <w:p>
+      <w:pPr>
+        <w:pStyle w:val="Prrafodelista"/>
+        <w:numPr>
+          <w:ilvl w:val="1"/>
+          <w:numId w:val="65"/>
+        </w:numPr>
+        <w:spacing w:before="120"/>
+        <w:ind w:left="1080" w:hanging="357"/>
+        <w:contextualSpacing w:val="0"/>
+      </w:pPr>
+      <w:r>
+        <w:t xml:space="preserve">En el paso </w:t>
+      </w:r>
+      <w:r>
+        <w:t>7</w:t>
+      </w:r>
+      <w:r>
+        <w:t>, si el usuario decide no confirmar, se volverá al paso 5.</w:t>
+      </w:r>
+    </w:p>
+    <w:p>
+      <w:pPr>
+        <w:pStyle w:val="Ttulo3"/>
+      </w:pPr>
+      <w:r>
+        <w:t xml:space="preserve">Crear un artículo </w:t>
+      </w:r>
+      <w:r>
+        <w:t>a partir de otro</w:t>
+      </w:r>
+    </w:p>
+    <w:p>
+      <w:pPr>
+        <w:pStyle w:val="Prrafodelista"/>
+        <w:numPr>
+          <w:ilvl w:val="0"/>
+          <w:numId w:val="64"/>
+        </w:numPr>
+        <w:spacing w:before="120"/>
+        <w:ind w:left="360" w:hanging="357"/>
+        <w:contextualSpacing w:val="0"/>
+      </w:pPr>
+      <w:r>
+        <w:t>Descripción: Este caso de uso permite a los usuarios con sesión iniciada en Locatopedia crear un artículo nuevo en el sistema</w:t>
+      </w:r>
+      <w:r>
+        <w:t xml:space="preserve"> a partir de otro</w:t>
+      </w:r>
+      <w:r>
+        <w:t>.</w:t>
+      </w:r>
+    </w:p>
+    <w:p>
+      <w:pPr>
+        <w:pStyle w:val="Prrafodelista"/>
+        <w:numPr>
+          <w:ilvl w:val="0"/>
+          <w:numId w:val="64"/>
+        </w:numPr>
+        <w:spacing w:before="120"/>
+        <w:ind w:left="360" w:hanging="357"/>
+        <w:contextualSpacing w:val="0"/>
+      </w:pPr>
+      <w:r>
+        <w:t>Flujo de Eventos Principal:</w:t>
+      </w:r>
+    </w:p>
+    <w:p>
+      <w:pPr>
+        <w:pStyle w:val="Prrafodelista"/>
+        <w:numPr>
+          <w:ilvl w:val="0"/>
+          <w:numId w:val="66"/>
+        </w:numPr>
+        <w:spacing w:before="120"/>
+        <w:ind w:left="1080" w:hanging="357"/>
+        <w:contextualSpacing w:val="0"/>
+      </w:pPr>
+      <w:r>
+        <w:t xml:space="preserve">El usuario entra en </w:t>
+      </w:r>
+      <w:r>
+        <w:t>el artículo que quiere usar como plantilla para el nuevo artículo</w:t>
+      </w:r>
+      <w:r>
+        <w:t>.</w:t>
+      </w:r>
+    </w:p>
+    <w:p>
+      <w:pPr>
+        <w:pStyle w:val="Prrafodelista"/>
+        <w:numPr>
+          <w:ilvl w:val="0"/>
+          <w:numId w:val="66"/>
+        </w:numPr>
+        <w:spacing w:before="120"/>
+        <w:ind w:left="1080" w:hanging="357"/>
+        <w:contextualSpacing w:val="0"/>
+      </w:pPr>
+      <w:r>
+        <w:t>El usuario selecciona la opcion de ‘</w:t>
+      </w:r>
+      <w:proofErr w:type="spellStart"/>
+      <w:r>
+        <w:t>c</w:t>
+      </w:r>
+      <w:r>
+        <w:t>reate</w:t>
+      </w:r>
+      <w:proofErr w:type="spellEnd"/>
+      <w:r>
+        <w:t xml:space="preserve"> similar</w:t>
+      </w:r>
+      <w:r>
+        <w:t>.</w:t>
+      </w:r>
+    </w:p>
+    <w:p>
+      <w:pPr>
+        <w:pStyle w:val="Prrafodelista"/>
+        <w:numPr>
+          <w:ilvl w:val="0"/>
+          <w:numId w:val="66"/>
+        </w:numPr>
+        <w:spacing w:before="120"/>
+        <w:ind w:left="1080" w:hanging="357"/>
+        <w:contextualSpacing w:val="0"/>
+      </w:pPr>
+      <w:r>
+        <w:t>El usuario decide un título, subtitulo y contenido para el articulo a crear.</w:t>
+      </w:r>
+    </w:p>
+    <w:p>
+      <w:pPr>
+        <w:pStyle w:val="Prrafodelista"/>
+        <w:numPr>
+          <w:ilvl w:val="0"/>
+          <w:numId w:val="66"/>
+        </w:numPr>
+        <w:spacing w:before="120"/>
+        <w:ind w:left="1080" w:hanging="357"/>
+        <w:contextualSpacing w:val="0"/>
+      </w:pPr>
+      <w:r>
+        <w:t>El usuario selecciona un conjunto de celdas sobre las que tratará su artículo.</w:t>
+      </w:r>
+    </w:p>
+    <w:p>
+      <w:pPr>
+        <w:pStyle w:val="Prrafodelista"/>
+        <w:numPr>
+          <w:ilvl w:val="0"/>
+          <w:numId w:val="66"/>
+        </w:numPr>
+        <w:spacing w:before="120"/>
+        <w:ind w:left="1080" w:hanging="357"/>
+        <w:contextualSpacing w:val="0"/>
+      </w:pPr>
+      <w:r>
+        <w:t>El sistema comprueba que los campos de título, subtitulo y contenido no estén vacíos. También comprueba que la selección de celdas no sea ni nula ni este ya registrada en el sistema. En caso correcto, se habilita el botón de ‘</w:t>
+      </w:r>
+      <w:proofErr w:type="spellStart"/>
+      <w:r>
+        <w:t>publish</w:t>
+      </w:r>
+      <w:proofErr w:type="spellEnd"/>
+      <w:r>
+        <w:t>’, que publica el artículo.</w:t>
+      </w:r>
+    </w:p>
+    <w:p>
+      <w:pPr>
+        <w:pStyle w:val="Prrafodelista"/>
+        <w:numPr>
+          <w:ilvl w:val="0"/>
+          <w:numId w:val="66"/>
+        </w:numPr>
+        <w:spacing w:before="120"/>
+        <w:ind w:left="1080" w:hanging="357"/>
+        <w:contextualSpacing w:val="0"/>
+      </w:pPr>
+      <w:r>
+        <w:t>El usuario selecciona la opcion de ‘</w:t>
+      </w:r>
+      <w:proofErr w:type="spellStart"/>
+      <w:r>
+        <w:t>publish</w:t>
+      </w:r>
+      <w:proofErr w:type="spellEnd"/>
+      <w:r>
+        <w:t>’ para publicar el artículo.</w:t>
+      </w:r>
+    </w:p>
+    <w:p>
+      <w:pPr>
+        <w:pStyle w:val="Prrafodelista"/>
+        <w:numPr>
+          <w:ilvl w:val="0"/>
+          <w:numId w:val="66"/>
+        </w:numPr>
+        <w:spacing w:before="120"/>
+        <w:ind w:left="1080" w:hanging="357"/>
+        <w:contextualSpacing w:val="0"/>
+      </w:pPr>
+      <w:r>
+        <w:t>El usuario confirma su elección y publica el artículo.</w:t>
+      </w:r>
+    </w:p>
+    <w:p>
+      <w:pPr>
+        <w:pStyle w:val="Prrafodelista"/>
+        <w:numPr>
+          <w:ilvl w:val="0"/>
+          <w:numId w:val="65"/>
+        </w:numPr>
+        <w:spacing w:before="120"/>
+        <w:ind w:left="360" w:hanging="357"/>
+        <w:contextualSpacing w:val="0"/>
+      </w:pPr>
+      <w:r>
+        <w:t>Flujo de Eventos Alternativo</w:t>
+      </w:r>
+    </w:p>
+    <w:p>
+      <w:pPr>
+        <w:pStyle w:val="Prrafodelista"/>
+        <w:numPr>
+          <w:ilvl w:val="1"/>
+          <w:numId w:val="65"/>
+        </w:numPr>
+        <w:spacing w:before="120"/>
+        <w:ind w:left="1080" w:hanging="357"/>
+        <w:contextualSpacing w:val="0"/>
+      </w:pPr>
+      <w:r>
+        <w:t>Si el usuario no tiene una sesión valida, deberá iniciar sesión previamente. Ya explicado en punto 2.</w:t>
+      </w:r>
+    </w:p>
+    <w:p>
+      <w:pPr>
+        <w:pStyle w:val="Prrafodelista"/>
+        <w:numPr>
+          <w:ilvl w:val="1"/>
+          <w:numId w:val="65"/>
+        </w:numPr>
+        <w:spacing w:before="120"/>
+        <w:ind w:left="1080" w:hanging="357"/>
+        <w:contextualSpacing w:val="0"/>
+      </w:pPr>
+      <w:r>
+        <w:t>Si el usuario selecciona la opcion de cancelar, volverá a la página personal.</w:t>
+      </w:r>
+    </w:p>
+    <w:p>
+      <w:pPr>
+        <w:pStyle w:val="Prrafodelista"/>
+        <w:numPr>
+          <w:ilvl w:val="1"/>
+          <w:numId w:val="65"/>
+        </w:numPr>
+        <w:spacing w:before="120"/>
+        <w:ind w:left="1080" w:hanging="357"/>
+        <w:contextualSpacing w:val="0"/>
+      </w:pPr>
+      <w:r>
+        <w:t>En el paso 7, si el usuario decide no confirmar, se volverá al paso 5.</w:t>
+      </w:r>
+    </w:p>
+    <w:p>
+      <w:pPr>
+        <w:pStyle w:val="Ttulo3"/>
+      </w:pPr>
+      <w:r>
+        <w:t>Editar un articulo</w:t>
+      </w:r>
+    </w:p>
+    <w:p>
+      <w:pPr>
+        <w:pStyle w:val="Prrafodelista"/>
+        <w:numPr>
+          <w:ilvl w:val="0"/>
+          <w:numId w:val="64"/>
+        </w:numPr>
+        <w:spacing w:before="120"/>
+        <w:ind w:left="360" w:hanging="357"/>
+        <w:contextualSpacing w:val="0"/>
+      </w:pPr>
+      <w:r>
+        <w:t xml:space="preserve">Descripción: Este caso de uso permite a los usuarios con sesión iniciada en Locatopedia </w:t>
+      </w:r>
+      <w:r>
+        <w:t>editar</w:t>
+      </w:r>
+      <w:r>
+        <w:t xml:space="preserve"> un artículo </w:t>
+      </w:r>
+      <w:r>
+        <w:t xml:space="preserve">ya existente </w:t>
+      </w:r>
+      <w:r>
+        <w:t>en el sistema.</w:t>
+      </w:r>
+    </w:p>
+    <w:p>
+      <w:pPr>
+        <w:pStyle w:val="Prrafodelista"/>
+        <w:numPr>
+          <w:ilvl w:val="0"/>
+          <w:numId w:val="64"/>
+        </w:numPr>
+        <w:spacing w:before="120"/>
+        <w:ind w:left="360" w:hanging="357"/>
+        <w:contextualSpacing w:val="0"/>
+      </w:pPr>
+      <w:r>
+        <w:t>Flujo de Eventos Principal:</w:t>
+      </w:r>
+    </w:p>
+    <w:p>
+      <w:pPr>
+        <w:pStyle w:val="Prrafodelista"/>
+        <w:numPr>
+          <w:ilvl w:val="0"/>
+          <w:numId w:val="66"/>
+        </w:numPr>
+        <w:spacing w:before="120"/>
+        <w:ind w:left="1080" w:hanging="357"/>
+        <w:contextualSpacing w:val="0"/>
+      </w:pPr>
+      <w:r>
+        <w:t xml:space="preserve">El usuario entra </w:t>
+      </w:r>
+      <w:r>
+        <w:t>en el artículo a editar</w:t>
+      </w:r>
+      <w:r>
+        <w:t>.</w:t>
+      </w:r>
+    </w:p>
+    <w:p>
+      <w:pPr>
+        <w:pStyle w:val="Prrafodelista"/>
+        <w:numPr>
+          <w:ilvl w:val="0"/>
+          <w:numId w:val="66"/>
+        </w:numPr>
+        <w:spacing w:before="120"/>
+        <w:ind w:left="1080" w:hanging="357"/>
+        <w:contextualSpacing w:val="0"/>
+      </w:pPr>
+      <w:r>
+        <w:lastRenderedPageBreak/>
+        <w:t xml:space="preserve">El usuario selecciona la opcion de </w:t>
+      </w:r>
+      <w:r>
+        <w:t>‘</w:t>
+      </w:r>
+      <w:proofErr w:type="spellStart"/>
+      <w:r>
+        <w:t>e</w:t>
+      </w:r>
+      <w:r>
+        <w:t>dit</w:t>
+      </w:r>
+      <w:proofErr w:type="spellEnd"/>
+      <w:r>
+        <w:t xml:space="preserve"> page’</w:t>
+      </w:r>
+      <w:r>
+        <w:t>.</w:t>
+      </w:r>
+    </w:p>
+    <w:p>
+      <w:pPr>
+        <w:pStyle w:val="Prrafodelista"/>
+        <w:numPr>
+          <w:ilvl w:val="0"/>
+          <w:numId w:val="66"/>
+        </w:numPr>
+        <w:spacing w:before="120"/>
+        <w:ind w:left="1080" w:hanging="357"/>
+        <w:contextualSpacing w:val="0"/>
+      </w:pPr>
+      <w:r>
+        <w:t xml:space="preserve">El usuario decide un </w:t>
+      </w:r>
+      <w:r>
+        <w:t xml:space="preserve">nuevo </w:t>
+      </w:r>
+      <w:r>
+        <w:t>título, subtitulo y</w:t>
+      </w:r>
+      <w:r>
+        <w:t>/o</w:t>
+      </w:r>
+      <w:r>
+        <w:t xml:space="preserve"> contenido para el articulo a </w:t>
+      </w:r>
+      <w:r>
+        <w:t>editar</w:t>
+      </w:r>
+      <w:r>
+        <w:t>.</w:t>
+      </w:r>
+    </w:p>
+    <w:p>
+      <w:pPr>
+        <w:pStyle w:val="Prrafodelista"/>
+        <w:numPr>
+          <w:ilvl w:val="0"/>
+          <w:numId w:val="66"/>
+        </w:numPr>
+        <w:spacing w:before="120"/>
+        <w:ind w:left="1080" w:hanging="357"/>
+        <w:contextualSpacing w:val="0"/>
+      </w:pPr>
+      <w:r>
+        <w:t>El sistema comprueba que los campos de título, subtitulo y contenido no estén vacíos</w:t>
+      </w:r>
+      <w:r>
+        <w:t xml:space="preserve"> y al menos se haya modificado uno de ellos</w:t>
+      </w:r>
+      <w:r>
+        <w:t>. En caso correcto, se habilita el botón de ‘</w:t>
+      </w:r>
+      <w:proofErr w:type="spellStart"/>
+      <w:r>
+        <w:t>save</w:t>
+      </w:r>
+      <w:proofErr w:type="spellEnd"/>
+      <w:r>
+        <w:t xml:space="preserve"> </w:t>
+      </w:r>
+      <w:proofErr w:type="spellStart"/>
+      <w:r>
+        <w:t>changes</w:t>
+      </w:r>
+      <w:proofErr w:type="spellEnd"/>
+      <w:r>
+        <w:t>, que publica el artículo.</w:t>
+      </w:r>
+    </w:p>
+    <w:p>
+      <w:pPr>
+        <w:pStyle w:val="Prrafodelista"/>
+        <w:numPr>
+          <w:ilvl w:val="0"/>
+          <w:numId w:val="66"/>
+        </w:numPr>
+        <w:spacing w:before="120"/>
+        <w:ind w:left="1080" w:hanging="357"/>
+        <w:contextualSpacing w:val="0"/>
+      </w:pPr>
+      <w:r>
+        <w:t>El usuario selecciona la opcion de ‘</w:t>
+      </w:r>
+      <w:proofErr w:type="spellStart"/>
+      <w:r>
+        <w:t>save</w:t>
+      </w:r>
+      <w:proofErr w:type="spellEnd"/>
+      <w:r>
+        <w:t xml:space="preserve"> </w:t>
+      </w:r>
+      <w:proofErr w:type="spellStart"/>
+      <w:r>
+        <w:t>changes</w:t>
+      </w:r>
+      <w:proofErr w:type="spellEnd"/>
+      <w:r>
+        <w:t xml:space="preserve"> </w:t>
+      </w:r>
+      <w:r>
+        <w:t>para publicar el artículo.</w:t>
+      </w:r>
+    </w:p>
+    <w:p>
+      <w:pPr>
+        <w:pStyle w:val="Prrafodelista"/>
+        <w:numPr>
+          <w:ilvl w:val="0"/>
+          <w:numId w:val="66"/>
+        </w:numPr>
+        <w:spacing w:before="120"/>
+        <w:ind w:left="1080" w:hanging="357"/>
+        <w:contextualSpacing w:val="0"/>
+      </w:pPr>
+      <w:r>
+        <w:t xml:space="preserve">El usuario confirma su elección y </w:t>
+      </w:r>
+      <w:r>
+        <w:t>modifica el artículo</w:t>
+      </w:r>
+      <w:r>
+        <w:t>.</w:t>
+      </w:r>
+    </w:p>
+    <w:p>
+      <w:pPr>
+        <w:pStyle w:val="Prrafodelista"/>
+        <w:numPr>
+          <w:ilvl w:val="0"/>
+          <w:numId w:val="65"/>
+        </w:numPr>
+        <w:spacing w:before="120"/>
+        <w:ind w:left="360" w:hanging="357"/>
+        <w:contextualSpacing w:val="0"/>
+      </w:pPr>
+      <w:r>
+        <w:t>Flujo de Eventos Alternativo</w:t>
+      </w:r>
+    </w:p>
+    <w:p>
+      <w:pPr>
+        <w:pStyle w:val="Prrafodelista"/>
+        <w:numPr>
+          <w:ilvl w:val="1"/>
+          <w:numId w:val="65"/>
+        </w:numPr>
+        <w:spacing w:before="120"/>
+        <w:ind w:left="1080" w:hanging="357"/>
+        <w:contextualSpacing w:val="0"/>
+      </w:pPr>
+      <w:r>
+        <w:t>Si el usuario no tiene una sesión valida, deberá iniciar sesión previamente. Ya explicado en punto 2.</w:t>
+      </w:r>
+    </w:p>
+    <w:p>
+      <w:pPr>
+        <w:pStyle w:val="Prrafodelista"/>
+        <w:numPr>
+          <w:ilvl w:val="1"/>
+          <w:numId w:val="65"/>
+        </w:numPr>
+        <w:spacing w:before="120"/>
+        <w:ind w:left="1080" w:hanging="357"/>
+        <w:contextualSpacing w:val="0"/>
+      </w:pPr>
+      <w:r>
+        <w:t xml:space="preserve">Si el usuario selecciona la opcion de cancelar, volverá a la página </w:t>
+      </w:r>
+      <w:r>
+        <w:t>anterior</w:t>
+      </w:r>
+      <w:r>
+        <w:t>.</w:t>
+      </w:r>
+    </w:p>
+    <w:p>
+      <w:pPr>
+        <w:pStyle w:val="Prrafodelista"/>
+        <w:numPr>
+          <w:ilvl w:val="1"/>
+          <w:numId w:val="65"/>
+        </w:numPr>
+        <w:spacing w:before="120"/>
+        <w:ind w:left="1080" w:hanging="357"/>
+        <w:contextualSpacing w:val="0"/>
+      </w:pPr>
+      <w:r>
+        <w:t xml:space="preserve">En el paso </w:t>
+      </w:r>
+      <w:r>
+        <w:t>6</w:t>
+      </w:r>
+      <w:r>
+        <w:t>, si el usuario decide no confirma</w:t>
+      </w:r>
+      <w:r>
+        <w:t>r</w:t>
+      </w:r>
+      <w:r>
+        <w:t xml:space="preserve">, se volverá al paso </w:t>
+      </w:r>
+      <w:r>
+        <w:t>4</w:t>
+      </w:r>
+      <w:r>
+        <w:t>.</w:t>
+      </w:r>
+    </w:p>
+    <w:p/>
+    <w:p/>
     <w:p>
       <w:pPr>
         <w:pStyle w:val="Ttulo2"/>
@@ -1462,6 +3556,24 @@
       </w:r>
     </w:p>
     <w:p/>
+    <w:p>
+      <w:r>
+        <w:t xml:space="preserve">Locatopedia es una aplicación web, por lo tanto, debe tener una buena interfaz de usuario. La idea principal del sitio es que este disponible y funcione correctamente en ordenador. De todas maneras, se ha optimizado el diseño para cualquier tipo de dispositivo, incluido teléfonos móviles y </w:t>
+      </w:r>
+      <w:proofErr w:type="spellStart"/>
+      <w:r>
+        <w:t>tablets</w:t>
+      </w:r>
+      <w:proofErr w:type="spellEnd"/>
+      <w:r>
+        <w:t>.</w:t>
+      </w:r>
+    </w:p>
+    <w:p>
+      <w:r>
+        <w:t xml:space="preserve"> </w:t>
+      </w:r>
+    </w:p>
     <w:p>
       <w:r>
         <w:rPr>
@@ -1616,10 +3728,39 @@
     </w:p>
     <w:p>
       <w:r>
+        <w:rPr>
+          <w:highlight w:val="yellow"/>
+        </w:rPr>
         <w:t>Para productos sin GUI, o con una GUI de administración o similar pero cuyo principal valor está en proporcionar servicios a otros sistemas software (p.ej. ofreciendo una API). Una API no significa “una API REST”. Una API pueden ser las clases y operaciones públicas principales de una biblioteca de software, un conjunto de scripts de procesamiento de datos… En cualquier caso aquí se describe esa API desde el punto de vista de la captura de requisitos: qué se quiere ofrecer a otros sistemas. El resultado final se describiría en la sección 3.</w:t>
       </w:r>
     </w:p>
     <w:p/>
+    <w:p>
+      <w:r>
+        <w:t xml:space="preserve">El servidor del sitio web debe almacenar y proporcionar toda la informacion necesaria para mostrarla en el sitio web. Aparte de esto, también debe ser posible modificar esa información, acción requerida al crear un nuevo articulo o editar uno ya existente. </w:t>
+      </w:r>
+    </w:p>
+    <w:p>
+      <w:r>
+        <w:t xml:space="preserve">Para ello se ha desarrollado un conjunto de </w:t>
+      </w:r>
+      <w:proofErr w:type="spellStart"/>
+      <w:r>
+        <w:t>APIs</w:t>
+      </w:r>
+      <w:proofErr w:type="spellEnd"/>
+      <w:r>
+        <w:t xml:space="preserve"> que permiten ejecutar todas las acciones requeridas y recuperar toda la información necesaria. </w:t>
+      </w:r>
+      <w:r>
+        <w:t>Estas consultas se dividen en 2 grandes grupos.</w:t>
+      </w:r>
+    </w:p>
+    <w:p>
+      <w:r>
+        <w:t xml:space="preserve">Las primeras consultas API requieren de autenticación en la aplicación. El servicio API recupera el token de identificación, que se debe añadir a la consulta, y el servidor proporciona información privada asociada al usuario relacionado con dicho token. El servidor debe proporcionar una ruta API para </w:t>
+      </w:r>
+    </w:p>
     <w:p>
       <w:pPr>
         <w:rPr>
@@ -1656,7 +3797,15 @@
     </w:p>
     <w:p>
       <w:r>
-        <w:t>Describir la idea general: estilo arquitectural principal del sistema, frameworks utilizados y qué implicaciones arquitecturales tienen. Si hay consideraciones importantes de prestaciones o de seguridad que ha habido que tener en cuenta.</w:t>
+        <w:t xml:space="preserve">Describir la idea general: estilo arquitectural principal del sistema, </w:t>
+      </w:r>
+      <w:proofErr w:type="spellStart"/>
+      <w:r>
+        <w:t>frameworks</w:t>
+      </w:r>
+      <w:proofErr w:type="spellEnd"/>
+      <w:r>
+        <w:t xml:space="preserve"> utilizados y qué implicaciones arquitecturales tienen. Si hay consideraciones importantes de prestaciones o de seguridad que ha habido que tener en cuenta.</w:t>
       </w:r>
     </w:p>
     <w:p>
@@ -1708,7 +3857,23 @@
         </w:numPr>
       </w:pPr>
       <w:r>
-        <w:t>Un diagrama UML con los paquetes principales. Tanto del front-end como del back-end, si hay de ambos. Sin mucho detalle, es una idea general.</w:t>
+        <w:t xml:space="preserve">Un diagrama UML con los paquetes principales. Tanto del </w:t>
+      </w:r>
+      <w:proofErr w:type="spellStart"/>
+      <w:r>
+        <w:t>front-end</w:t>
+      </w:r>
+      <w:proofErr w:type="spellEnd"/>
+      <w:r>
+        <w:t xml:space="preserve"> como del back-</w:t>
+      </w:r>
+      <w:proofErr w:type="spellStart"/>
+      <w:r>
+        <w:t>end</w:t>
+      </w:r>
+      <w:proofErr w:type="spellEnd"/>
+      <w:r>
+        <w:t>, si hay de ambos. Sin mucho detalle, es una idea general.</w:t>
       </w:r>
     </w:p>
     <w:p>
@@ -1720,7 +3885,23 @@
         </w:numPr>
       </w:pPr>
       <w:r>
-        <w:t>Un diagrama UML de clases con las clases principales. De nuevo tanto de front-end como de back-end si tiene sentido. Centrarse en las clases principales, en sus relaciones y en sus operaciones principales. </w:t>
+        <w:t xml:space="preserve">Un diagrama UML de clases con las clases principales. De nuevo tanto de </w:t>
+      </w:r>
+      <w:proofErr w:type="spellStart"/>
+      <w:r>
+        <w:t>front-end</w:t>
+      </w:r>
+      <w:proofErr w:type="spellEnd"/>
+      <w:r>
+        <w:t xml:space="preserve"> como de back-</w:t>
+      </w:r>
+      <w:proofErr w:type="spellStart"/>
+      <w:r>
+        <w:t>end</w:t>
+      </w:r>
+      <w:proofErr w:type="spellEnd"/>
+      <w:r>
+        <w:t xml:space="preserve"> si tiene sentido. Centrarse en las clases principales, en sus relaciones y en sus operaciones principales. </w:t>
       </w:r>
     </w:p>
     <w:p/>
@@ -1758,16 +3939,7 @@
         </w:numPr>
       </w:pPr>
       <w:r>
-        <w:lastRenderedPageBreak/>
-        <w:t xml:space="preserve">Algún diagrama UML (secuencia, interacción, máquinas de estados…) ilustrando el comportamiento dinámico del sistema suele ser interesante, especialmente si este comportamiento, o alguna parte </w:t>
-      </w:r>
-      <w:proofErr w:type="gramStart"/>
-      <w:r>
-        <w:t>del mismo</w:t>
-      </w:r>
-      <w:proofErr w:type="gramEnd"/>
-      <w:r>
-        <w:t>, tiene cierta complejidad.</w:t>
+        <w:t>Algún diagrama UML (secuencia, interacción, máquinas de estados…) ilustrando el comportamiento dinámico del sistema suele ser interesante, especialmente si este comportamiento, o alguna parte del mismo, tiene cierta complejidad.</w:t>
       </w:r>
     </w:p>
     <w:p/>
@@ -1862,6 +4034,7 @@
         <w:pStyle w:val="Ttulo2"/>
       </w:pPr>
       <w:r>
+        <w:lastRenderedPageBreak/>
         <w:t>Pruebas</w:t>
       </w:r>
     </w:p>
@@ -2070,6 +4243,7 @@
         <w:separator/>
       </w:r>
     </w:p>
+    <w:p/>
   </w:endnote>
   <w:endnote w:type="continuationSeparator" w:id="0">
     <w:p>
@@ -2077,6 +4251,7 @@
         <w:continuationSeparator/>
       </w:r>
     </w:p>
+    <w:p/>
   </w:endnote>
 </w:endnotes>
 </file>
@@ -2151,6 +4326,7 @@
       <w:pStyle w:val="Piedepgina"/>
     </w:pPr>
   </w:p>
+  <w:p/>
 </w:ftr>
 </file>
 
@@ -2162,6 +4338,7 @@
         <w:separator/>
       </w:r>
     </w:p>
+    <w:p/>
   </w:footnote>
   <w:footnote w:type="continuationSeparator" w:id="0">
     <w:p>
@@ -2169,6 +4346,7 @@
         <w:continuationSeparator/>
       </w:r>
     </w:p>
+    <w:p/>
   </w:footnote>
 </w:footnotes>
 </file>
@@ -2197,6 +4375,7 @@
       </w:sdtContent>
     </w:sdt>
   </w:p>
+  <w:p/>
 </w:hdr>
 </file>
 
@@ -2603,6 +4782,205 @@
     </w:lvl>
   </w:abstractNum>
   <w:abstractNum w:abstractNumId="4" w15:restartNumberingAfterBreak="0">
+    <w:nsid w:val="0692488F"/>
+    <w:multiLevelType w:val="hybridMultilevel"/>
+    <w:tmpl w:val="F050EA28"/>
+    <w:lvl w:ilvl="0" w:tplc="0C0A0001">
+      <w:start w:val="1"/>
+      <w:numFmt w:val="bullet"/>
+      <w:lvlText w:val=""/>
+      <w:lvlJc w:val="left"/>
+      <w:pPr>
+        <w:ind w:left="720" w:hanging="360"/>
+      </w:pPr>
+      <w:rPr>
+        <w:rFonts w:ascii="Symbol" w:hAnsi="Symbol" w:hint="default"/>
+      </w:rPr>
+    </w:lvl>
+    <w:lvl w:ilvl="1" w:tplc="0C0A0003">
+      <w:start w:val="1"/>
+      <w:numFmt w:val="bullet"/>
+      <w:lvlText w:val="o"/>
+      <w:lvlJc w:val="left"/>
+      <w:pPr>
+        <w:ind w:left="1440" w:hanging="360"/>
+      </w:pPr>
+      <w:rPr>
+        <w:rFonts w:ascii="Courier New" w:hAnsi="Courier New" w:cs="Courier New" w:hint="default"/>
+      </w:rPr>
+    </w:lvl>
+    <w:lvl w:ilvl="2" w:tplc="0C0A0005" w:tentative="1">
+      <w:start w:val="1"/>
+      <w:numFmt w:val="bullet"/>
+      <w:lvlText w:val=""/>
+      <w:lvlJc w:val="left"/>
+      <w:pPr>
+        <w:ind w:left="2160" w:hanging="360"/>
+      </w:pPr>
+      <w:rPr>
+        <w:rFonts w:ascii="Wingdings" w:hAnsi="Wingdings" w:hint="default"/>
+      </w:rPr>
+    </w:lvl>
+    <w:lvl w:ilvl="3" w:tplc="0C0A0001" w:tentative="1">
+      <w:start w:val="1"/>
+      <w:numFmt w:val="bullet"/>
+      <w:lvlText w:val=""/>
+      <w:lvlJc w:val="left"/>
+      <w:pPr>
+        <w:ind w:left="2880" w:hanging="360"/>
+      </w:pPr>
+      <w:rPr>
+        <w:rFonts w:ascii="Symbol" w:hAnsi="Symbol" w:hint="default"/>
+      </w:rPr>
+    </w:lvl>
+    <w:lvl w:ilvl="4" w:tplc="0C0A0003" w:tentative="1">
+      <w:start w:val="1"/>
+      <w:numFmt w:val="bullet"/>
+      <w:lvlText w:val="o"/>
+      <w:lvlJc w:val="left"/>
+      <w:pPr>
+        <w:ind w:left="3600" w:hanging="360"/>
+      </w:pPr>
+      <w:rPr>
+        <w:rFonts w:ascii="Courier New" w:hAnsi="Courier New" w:cs="Courier New" w:hint="default"/>
+      </w:rPr>
+    </w:lvl>
+    <w:lvl w:ilvl="5" w:tplc="0C0A0005" w:tentative="1">
+      <w:start w:val="1"/>
+      <w:numFmt w:val="bullet"/>
+      <w:lvlText w:val=""/>
+      <w:lvlJc w:val="left"/>
+      <w:pPr>
+        <w:ind w:left="4320" w:hanging="360"/>
+      </w:pPr>
+      <w:rPr>
+        <w:rFonts w:ascii="Wingdings" w:hAnsi="Wingdings" w:hint="default"/>
+      </w:rPr>
+    </w:lvl>
+    <w:lvl w:ilvl="6" w:tplc="0C0A0001" w:tentative="1">
+      <w:start w:val="1"/>
+      <w:numFmt w:val="bullet"/>
+      <w:lvlText w:val=""/>
+      <w:lvlJc w:val="left"/>
+      <w:pPr>
+        <w:ind w:left="5040" w:hanging="360"/>
+      </w:pPr>
+      <w:rPr>
+        <w:rFonts w:ascii="Symbol" w:hAnsi="Symbol" w:hint="default"/>
+      </w:rPr>
+    </w:lvl>
+    <w:lvl w:ilvl="7" w:tplc="0C0A0003" w:tentative="1">
+      <w:start w:val="1"/>
+      <w:numFmt w:val="bullet"/>
+      <w:lvlText w:val="o"/>
+      <w:lvlJc w:val="left"/>
+      <w:pPr>
+        <w:ind w:left="5760" w:hanging="360"/>
+      </w:pPr>
+      <w:rPr>
+        <w:rFonts w:ascii="Courier New" w:hAnsi="Courier New" w:cs="Courier New" w:hint="default"/>
+      </w:rPr>
+    </w:lvl>
+    <w:lvl w:ilvl="8" w:tplc="0C0A0005" w:tentative="1">
+      <w:start w:val="1"/>
+      <w:numFmt w:val="bullet"/>
+      <w:lvlText w:val=""/>
+      <w:lvlJc w:val="left"/>
+      <w:pPr>
+        <w:ind w:left="6480" w:hanging="360"/>
+      </w:pPr>
+      <w:rPr>
+        <w:rFonts w:ascii="Wingdings" w:hAnsi="Wingdings" w:hint="default"/>
+      </w:rPr>
+    </w:lvl>
+  </w:abstractNum>
+  <w:abstractNum w:abstractNumId="5" w15:restartNumberingAfterBreak="0">
+    <w:nsid w:val="08F7199E"/>
+    <w:multiLevelType w:val="hybridMultilevel"/>
+    <w:tmpl w:val="0F5A3FC6"/>
+    <w:lvl w:ilvl="0" w:tplc="0C0A000F">
+      <w:start w:val="1"/>
+      <w:numFmt w:val="decimal"/>
+      <w:lvlText w:val="%1."/>
+      <w:lvlJc w:val="left"/>
+      <w:pPr>
+        <w:ind w:left="1440" w:hanging="360"/>
+      </w:pPr>
+    </w:lvl>
+    <w:lvl w:ilvl="1" w:tplc="0C0A0019" w:tentative="1">
+      <w:start w:val="1"/>
+      <w:numFmt w:val="lowerLetter"/>
+      <w:lvlText w:val="%2."/>
+      <w:lvlJc w:val="left"/>
+      <w:pPr>
+        <w:ind w:left="2160" w:hanging="360"/>
+      </w:pPr>
+    </w:lvl>
+    <w:lvl w:ilvl="2" w:tplc="0C0A001B" w:tentative="1">
+      <w:start w:val="1"/>
+      <w:numFmt w:val="lowerRoman"/>
+      <w:lvlText w:val="%3."/>
+      <w:lvlJc w:val="right"/>
+      <w:pPr>
+        <w:ind w:left="2880" w:hanging="180"/>
+      </w:pPr>
+    </w:lvl>
+    <w:lvl w:ilvl="3" w:tplc="0C0A000F" w:tentative="1">
+      <w:start w:val="1"/>
+      <w:numFmt w:val="decimal"/>
+      <w:lvlText w:val="%4."/>
+      <w:lvlJc w:val="left"/>
+      <w:pPr>
+        <w:ind w:left="3600" w:hanging="360"/>
+      </w:pPr>
+    </w:lvl>
+    <w:lvl w:ilvl="4" w:tplc="0C0A0019" w:tentative="1">
+      <w:start w:val="1"/>
+      <w:numFmt w:val="lowerLetter"/>
+      <w:lvlText w:val="%5."/>
+      <w:lvlJc w:val="left"/>
+      <w:pPr>
+        <w:ind w:left="4320" w:hanging="360"/>
+      </w:pPr>
+    </w:lvl>
+    <w:lvl w:ilvl="5" w:tplc="0C0A001B" w:tentative="1">
+      <w:start w:val="1"/>
+      <w:numFmt w:val="lowerRoman"/>
+      <w:lvlText w:val="%6."/>
+      <w:lvlJc w:val="right"/>
+      <w:pPr>
+        <w:ind w:left="5040" w:hanging="180"/>
+      </w:pPr>
+    </w:lvl>
+    <w:lvl w:ilvl="6" w:tplc="0C0A000F" w:tentative="1">
+      <w:start w:val="1"/>
+      <w:numFmt w:val="decimal"/>
+      <w:lvlText w:val="%7."/>
+      <w:lvlJc w:val="left"/>
+      <w:pPr>
+        <w:ind w:left="5760" w:hanging="360"/>
+      </w:pPr>
+    </w:lvl>
+    <w:lvl w:ilvl="7" w:tplc="0C0A0019" w:tentative="1">
+      <w:start w:val="1"/>
+      <w:numFmt w:val="lowerLetter"/>
+      <w:lvlText w:val="%8."/>
+      <w:lvlJc w:val="left"/>
+      <w:pPr>
+        <w:ind w:left="6480" w:hanging="360"/>
+      </w:pPr>
+    </w:lvl>
+    <w:lvl w:ilvl="8" w:tplc="0C0A001B" w:tentative="1">
+      <w:start w:val="1"/>
+      <w:numFmt w:val="lowerRoman"/>
+      <w:lvlText w:val="%9."/>
+      <w:lvlJc w:val="right"/>
+      <w:pPr>
+        <w:ind w:left="7200" w:hanging="180"/>
+      </w:pPr>
+    </w:lvl>
+  </w:abstractNum>
+  <w:abstractNum w:abstractNumId="6" w15:restartNumberingAfterBreak="0">
     <w:nsid w:val="0ABF0579"/>
     <w:multiLevelType w:val="multilevel"/>
     <w:tmpl w:val="58705A58"/>
@@ -2715,7 +5093,7 @@
       </w:pPr>
     </w:lvl>
   </w:abstractNum>
-  <w:abstractNum w:abstractNumId="5" w15:restartNumberingAfterBreak="0">
+  <w:abstractNum w:abstractNumId="7" w15:restartNumberingAfterBreak="0">
     <w:nsid w:val="0B6F6363"/>
     <w:multiLevelType w:val="multilevel"/>
     <w:tmpl w:val="527A8E78"/>
@@ -2828,7 +5206,7 @@
       </w:pPr>
     </w:lvl>
   </w:abstractNum>
-  <w:abstractNum w:abstractNumId="6" w15:restartNumberingAfterBreak="0">
+  <w:abstractNum w:abstractNumId="8" w15:restartNumberingAfterBreak="0">
     <w:nsid w:val="0CA251BA"/>
     <w:multiLevelType w:val="multilevel"/>
     <w:tmpl w:val="1758F5F8"/>
@@ -2977,7 +5355,7 @@
       </w:rPr>
     </w:lvl>
   </w:abstractNum>
-  <w:abstractNum w:abstractNumId="7" w15:restartNumberingAfterBreak="0">
+  <w:abstractNum w:abstractNumId="9" w15:restartNumberingAfterBreak="0">
     <w:nsid w:val="0DAA69D1"/>
     <w:multiLevelType w:val="multilevel"/>
     <w:tmpl w:val="821047C8"/>
@@ -3126,7 +5504,7 @@
       </w:rPr>
     </w:lvl>
   </w:abstractNum>
-  <w:abstractNum w:abstractNumId="8" w15:restartNumberingAfterBreak="0">
+  <w:abstractNum w:abstractNumId="10" w15:restartNumberingAfterBreak="0">
     <w:nsid w:val="14762D47"/>
     <w:multiLevelType w:val="multilevel"/>
     <w:tmpl w:val="5DBEB472"/>
@@ -3239,7 +5617,7 @@
       </w:pPr>
     </w:lvl>
   </w:abstractNum>
-  <w:abstractNum w:abstractNumId="9" w15:restartNumberingAfterBreak="0">
+  <w:abstractNum w:abstractNumId="11" w15:restartNumberingAfterBreak="0">
     <w:nsid w:val="14F65DA4"/>
     <w:multiLevelType w:val="multilevel"/>
     <w:tmpl w:val="3082424E"/>
@@ -3352,7 +5730,7 @@
       </w:pPr>
     </w:lvl>
   </w:abstractNum>
-  <w:abstractNum w:abstractNumId="10" w15:restartNumberingAfterBreak="0">
+  <w:abstractNum w:abstractNumId="12" w15:restartNumberingAfterBreak="0">
     <w:nsid w:val="15A91B5A"/>
     <w:multiLevelType w:val="multilevel"/>
     <w:tmpl w:val="F9724046"/>
@@ -3465,7 +5843,7 @@
       </w:pPr>
     </w:lvl>
   </w:abstractNum>
-  <w:abstractNum w:abstractNumId="11" w15:restartNumberingAfterBreak="0">
+  <w:abstractNum w:abstractNumId="13" w15:restartNumberingAfterBreak="0">
     <w:nsid w:val="1A3E761A"/>
     <w:multiLevelType w:val="hybridMultilevel"/>
     <w:tmpl w:val="3168A96C"/>
@@ -3551,7 +5929,7 @@
       </w:pPr>
     </w:lvl>
   </w:abstractNum>
-  <w:abstractNum w:abstractNumId="12" w15:restartNumberingAfterBreak="0">
+  <w:abstractNum w:abstractNumId="14" w15:restartNumberingAfterBreak="0">
     <w:nsid w:val="291A0A8A"/>
     <w:multiLevelType w:val="hybridMultilevel"/>
     <w:tmpl w:val="B270E882"/>
@@ -3639,7 +6017,7 @@
       </w:pPr>
     </w:lvl>
   </w:abstractNum>
-  <w:abstractNum w:abstractNumId="13" w15:restartNumberingAfterBreak="0">
+  <w:abstractNum w:abstractNumId="15" w15:restartNumberingAfterBreak="0">
     <w:nsid w:val="2ED732CF"/>
     <w:multiLevelType w:val="hybridMultilevel"/>
     <w:tmpl w:val="7396E31C"/>
@@ -3752,7 +6130,120 @@
       </w:rPr>
     </w:lvl>
   </w:abstractNum>
-  <w:abstractNum w:abstractNumId="14" w15:restartNumberingAfterBreak="0">
+  <w:abstractNum w:abstractNumId="16" w15:restartNumberingAfterBreak="0">
+    <w:nsid w:val="31F66863"/>
+    <w:multiLevelType w:val="hybridMultilevel"/>
+    <w:tmpl w:val="CADE5028"/>
+    <w:lvl w:ilvl="0" w:tplc="0C0A0001">
+      <w:start w:val="1"/>
+      <w:numFmt w:val="bullet"/>
+      <w:lvlText w:val=""/>
+      <w:lvlJc w:val="left"/>
+      <w:pPr>
+        <w:ind w:left="720" w:hanging="360"/>
+      </w:pPr>
+      <w:rPr>
+        <w:rFonts w:ascii="Symbol" w:hAnsi="Symbol" w:hint="default"/>
+      </w:rPr>
+    </w:lvl>
+    <w:lvl w:ilvl="1" w:tplc="0C0A0003">
+      <w:start w:val="1"/>
+      <w:numFmt w:val="bullet"/>
+      <w:lvlText w:val="o"/>
+      <w:lvlJc w:val="left"/>
+      <w:pPr>
+        <w:ind w:left="1440" w:hanging="360"/>
+      </w:pPr>
+      <w:rPr>
+        <w:rFonts w:ascii="Courier New" w:hAnsi="Courier New" w:cs="Courier New" w:hint="default"/>
+      </w:rPr>
+    </w:lvl>
+    <w:lvl w:ilvl="2" w:tplc="0C0A0005" w:tentative="1">
+      <w:start w:val="1"/>
+      <w:numFmt w:val="bullet"/>
+      <w:lvlText w:val=""/>
+      <w:lvlJc w:val="left"/>
+      <w:pPr>
+        <w:ind w:left="2160" w:hanging="360"/>
+      </w:pPr>
+      <w:rPr>
+        <w:rFonts w:ascii="Wingdings" w:hAnsi="Wingdings" w:hint="default"/>
+      </w:rPr>
+    </w:lvl>
+    <w:lvl w:ilvl="3" w:tplc="0C0A0001" w:tentative="1">
+      <w:start w:val="1"/>
+      <w:numFmt w:val="bullet"/>
+      <w:lvlText w:val=""/>
+      <w:lvlJc w:val="left"/>
+      <w:pPr>
+        <w:ind w:left="2880" w:hanging="360"/>
+      </w:pPr>
+      <w:rPr>
+        <w:rFonts w:ascii="Symbol" w:hAnsi="Symbol" w:hint="default"/>
+      </w:rPr>
+    </w:lvl>
+    <w:lvl w:ilvl="4" w:tplc="0C0A0003" w:tentative="1">
+      <w:start w:val="1"/>
+      <w:numFmt w:val="bullet"/>
+      <w:lvlText w:val="o"/>
+      <w:lvlJc w:val="left"/>
+      <w:pPr>
+        <w:ind w:left="3600" w:hanging="360"/>
+      </w:pPr>
+      <w:rPr>
+        <w:rFonts w:ascii="Courier New" w:hAnsi="Courier New" w:cs="Courier New" w:hint="default"/>
+      </w:rPr>
+    </w:lvl>
+    <w:lvl w:ilvl="5" w:tplc="0C0A0005" w:tentative="1">
+      <w:start w:val="1"/>
+      <w:numFmt w:val="bullet"/>
+      <w:lvlText w:val=""/>
+      <w:lvlJc w:val="left"/>
+      <w:pPr>
+        <w:ind w:left="4320" w:hanging="360"/>
+      </w:pPr>
+      <w:rPr>
+        <w:rFonts w:ascii="Wingdings" w:hAnsi="Wingdings" w:hint="default"/>
+      </w:rPr>
+    </w:lvl>
+    <w:lvl w:ilvl="6" w:tplc="0C0A0001" w:tentative="1">
+      <w:start w:val="1"/>
+      <w:numFmt w:val="bullet"/>
+      <w:lvlText w:val=""/>
+      <w:lvlJc w:val="left"/>
+      <w:pPr>
+        <w:ind w:left="5040" w:hanging="360"/>
+      </w:pPr>
+      <w:rPr>
+        <w:rFonts w:ascii="Symbol" w:hAnsi="Symbol" w:hint="default"/>
+      </w:rPr>
+    </w:lvl>
+    <w:lvl w:ilvl="7" w:tplc="0C0A0003" w:tentative="1">
+      <w:start w:val="1"/>
+      <w:numFmt w:val="bullet"/>
+      <w:lvlText w:val="o"/>
+      <w:lvlJc w:val="left"/>
+      <w:pPr>
+        <w:ind w:left="5760" w:hanging="360"/>
+      </w:pPr>
+      <w:rPr>
+        <w:rFonts w:ascii="Courier New" w:hAnsi="Courier New" w:cs="Courier New" w:hint="default"/>
+      </w:rPr>
+    </w:lvl>
+    <w:lvl w:ilvl="8" w:tplc="0C0A0005" w:tentative="1">
+      <w:start w:val="1"/>
+      <w:numFmt w:val="bullet"/>
+      <w:lvlText w:val=""/>
+      <w:lvlJc w:val="left"/>
+      <w:pPr>
+        <w:ind w:left="6480" w:hanging="360"/>
+      </w:pPr>
+      <w:rPr>
+        <w:rFonts w:ascii="Wingdings" w:hAnsi="Wingdings" w:hint="default"/>
+      </w:rPr>
+    </w:lvl>
+  </w:abstractNum>
+  <w:abstractNum w:abstractNumId="17" w15:restartNumberingAfterBreak="0">
     <w:nsid w:val="38085546"/>
     <w:multiLevelType w:val="multilevel"/>
     <w:tmpl w:val="29FE4992"/>
@@ -3865,7 +6356,7 @@
       </w:pPr>
     </w:lvl>
   </w:abstractNum>
-  <w:abstractNum w:abstractNumId="15" w15:restartNumberingAfterBreak="0">
+  <w:abstractNum w:abstractNumId="18" w15:restartNumberingAfterBreak="0">
     <w:nsid w:val="391B7B1F"/>
     <w:multiLevelType w:val="multilevel"/>
     <w:tmpl w:val="69846DB0"/>
@@ -3978,7 +6469,7 @@
       </w:pPr>
     </w:lvl>
   </w:abstractNum>
-  <w:abstractNum w:abstractNumId="16" w15:restartNumberingAfterBreak="0">
+  <w:abstractNum w:abstractNumId="19" w15:restartNumberingAfterBreak="0">
     <w:nsid w:val="3D885C61"/>
     <w:multiLevelType w:val="hybridMultilevel"/>
     <w:tmpl w:val="0BC04AAC"/>
@@ -4091,7 +6582,7 @@
       </w:rPr>
     </w:lvl>
   </w:abstractNum>
-  <w:abstractNum w:abstractNumId="17" w15:restartNumberingAfterBreak="0">
+  <w:abstractNum w:abstractNumId="20" w15:restartNumberingAfterBreak="0">
     <w:nsid w:val="41F51024"/>
     <w:multiLevelType w:val="multilevel"/>
     <w:tmpl w:val="D7767814"/>
@@ -4204,7 +6695,7 @@
       </w:pPr>
     </w:lvl>
   </w:abstractNum>
-  <w:abstractNum w:abstractNumId="18" w15:restartNumberingAfterBreak="0">
+  <w:abstractNum w:abstractNumId="21" w15:restartNumberingAfterBreak="0">
     <w:nsid w:val="42894BED"/>
     <w:multiLevelType w:val="multilevel"/>
     <w:tmpl w:val="20D600AC"/>
@@ -4317,7 +6808,7 @@
       </w:pPr>
     </w:lvl>
   </w:abstractNum>
-  <w:abstractNum w:abstractNumId="19" w15:restartNumberingAfterBreak="0">
+  <w:abstractNum w:abstractNumId="22" w15:restartNumberingAfterBreak="0">
     <w:nsid w:val="429B6B33"/>
     <w:multiLevelType w:val="multilevel"/>
     <w:tmpl w:val="BA4C9F18"/>
@@ -4430,7 +6921,7 @@
       </w:pPr>
     </w:lvl>
   </w:abstractNum>
-  <w:abstractNum w:abstractNumId="20" w15:restartNumberingAfterBreak="0">
+  <w:abstractNum w:abstractNumId="23" w15:restartNumberingAfterBreak="0">
     <w:nsid w:val="430B4E08"/>
     <w:multiLevelType w:val="multilevel"/>
     <w:tmpl w:val="975A0648"/>
@@ -4543,7 +7034,7 @@
       </w:pPr>
     </w:lvl>
   </w:abstractNum>
-  <w:abstractNum w:abstractNumId="21" w15:restartNumberingAfterBreak="0">
+  <w:abstractNum w:abstractNumId="24" w15:restartNumberingAfterBreak="0">
     <w:nsid w:val="438C1A73"/>
     <w:multiLevelType w:val="multilevel"/>
     <w:tmpl w:val="CBAC1424"/>
@@ -4656,7 +7147,7 @@
       </w:pPr>
     </w:lvl>
   </w:abstractNum>
-  <w:abstractNum w:abstractNumId="22" w15:restartNumberingAfterBreak="0">
+  <w:abstractNum w:abstractNumId="25" w15:restartNumberingAfterBreak="0">
     <w:nsid w:val="43E852DD"/>
     <w:multiLevelType w:val="multilevel"/>
     <w:tmpl w:val="839694EC"/>
@@ -4769,7 +7260,7 @@
       </w:pPr>
     </w:lvl>
   </w:abstractNum>
-  <w:abstractNum w:abstractNumId="23" w15:restartNumberingAfterBreak="0">
+  <w:abstractNum w:abstractNumId="26" w15:restartNumberingAfterBreak="0">
     <w:nsid w:val="44484224"/>
     <w:multiLevelType w:val="multilevel"/>
     <w:tmpl w:val="24202F20"/>
@@ -4882,7 +7373,7 @@
       </w:pPr>
     </w:lvl>
   </w:abstractNum>
-  <w:abstractNum w:abstractNumId="24" w15:restartNumberingAfterBreak="0">
+  <w:abstractNum w:abstractNumId="27" w15:restartNumberingAfterBreak="0">
     <w:nsid w:val="469C1305"/>
     <w:multiLevelType w:val="multilevel"/>
     <w:tmpl w:val="B3766428"/>
@@ -5031,7 +7522,120 @@
       </w:rPr>
     </w:lvl>
   </w:abstractNum>
-  <w:abstractNum w:abstractNumId="25" w15:restartNumberingAfterBreak="0">
+  <w:abstractNum w:abstractNumId="28" w15:restartNumberingAfterBreak="0">
+    <w:nsid w:val="48EC43C2"/>
+    <w:multiLevelType w:val="hybridMultilevel"/>
+    <w:tmpl w:val="577CAA3A"/>
+    <w:lvl w:ilvl="0" w:tplc="0C0A0001">
+      <w:start w:val="1"/>
+      <w:numFmt w:val="bullet"/>
+      <w:lvlText w:val=""/>
+      <w:lvlJc w:val="left"/>
+      <w:pPr>
+        <w:ind w:left="720" w:hanging="360"/>
+      </w:pPr>
+      <w:rPr>
+        <w:rFonts w:ascii="Symbol" w:hAnsi="Symbol" w:hint="default"/>
+      </w:rPr>
+    </w:lvl>
+    <w:lvl w:ilvl="1" w:tplc="0C0A0003" w:tentative="1">
+      <w:start w:val="1"/>
+      <w:numFmt w:val="bullet"/>
+      <w:lvlText w:val="o"/>
+      <w:lvlJc w:val="left"/>
+      <w:pPr>
+        <w:ind w:left="1440" w:hanging="360"/>
+      </w:pPr>
+      <w:rPr>
+        <w:rFonts w:ascii="Courier New" w:hAnsi="Courier New" w:cs="Courier New" w:hint="default"/>
+      </w:rPr>
+    </w:lvl>
+    <w:lvl w:ilvl="2" w:tplc="0C0A0005" w:tentative="1">
+      <w:start w:val="1"/>
+      <w:numFmt w:val="bullet"/>
+      <w:lvlText w:val=""/>
+      <w:lvlJc w:val="left"/>
+      <w:pPr>
+        <w:ind w:left="2160" w:hanging="360"/>
+      </w:pPr>
+      <w:rPr>
+        <w:rFonts w:ascii="Wingdings" w:hAnsi="Wingdings" w:hint="default"/>
+      </w:rPr>
+    </w:lvl>
+    <w:lvl w:ilvl="3" w:tplc="0C0A0001" w:tentative="1">
+      <w:start w:val="1"/>
+      <w:numFmt w:val="bullet"/>
+      <w:lvlText w:val=""/>
+      <w:lvlJc w:val="left"/>
+      <w:pPr>
+        <w:ind w:left="2880" w:hanging="360"/>
+      </w:pPr>
+      <w:rPr>
+        <w:rFonts w:ascii="Symbol" w:hAnsi="Symbol" w:hint="default"/>
+      </w:rPr>
+    </w:lvl>
+    <w:lvl w:ilvl="4" w:tplc="0C0A0003" w:tentative="1">
+      <w:start w:val="1"/>
+      <w:numFmt w:val="bullet"/>
+      <w:lvlText w:val="o"/>
+      <w:lvlJc w:val="left"/>
+      <w:pPr>
+        <w:ind w:left="3600" w:hanging="360"/>
+      </w:pPr>
+      <w:rPr>
+        <w:rFonts w:ascii="Courier New" w:hAnsi="Courier New" w:cs="Courier New" w:hint="default"/>
+      </w:rPr>
+    </w:lvl>
+    <w:lvl w:ilvl="5" w:tplc="0C0A0005" w:tentative="1">
+      <w:start w:val="1"/>
+      <w:numFmt w:val="bullet"/>
+      <w:lvlText w:val=""/>
+      <w:lvlJc w:val="left"/>
+      <w:pPr>
+        <w:ind w:left="4320" w:hanging="360"/>
+      </w:pPr>
+      <w:rPr>
+        <w:rFonts w:ascii="Wingdings" w:hAnsi="Wingdings" w:hint="default"/>
+      </w:rPr>
+    </w:lvl>
+    <w:lvl w:ilvl="6" w:tplc="0C0A0001" w:tentative="1">
+      <w:start w:val="1"/>
+      <w:numFmt w:val="bullet"/>
+      <w:lvlText w:val=""/>
+      <w:lvlJc w:val="left"/>
+      <w:pPr>
+        <w:ind w:left="5040" w:hanging="360"/>
+      </w:pPr>
+      <w:rPr>
+        <w:rFonts w:ascii="Symbol" w:hAnsi="Symbol" w:hint="default"/>
+      </w:rPr>
+    </w:lvl>
+    <w:lvl w:ilvl="7" w:tplc="0C0A0003" w:tentative="1">
+      <w:start w:val="1"/>
+      <w:numFmt w:val="bullet"/>
+      <w:lvlText w:val="o"/>
+      <w:lvlJc w:val="left"/>
+      <w:pPr>
+        <w:ind w:left="5760" w:hanging="360"/>
+      </w:pPr>
+      <w:rPr>
+        <w:rFonts w:ascii="Courier New" w:hAnsi="Courier New" w:cs="Courier New" w:hint="default"/>
+      </w:rPr>
+    </w:lvl>
+    <w:lvl w:ilvl="8" w:tplc="0C0A0005" w:tentative="1">
+      <w:start w:val="1"/>
+      <w:numFmt w:val="bullet"/>
+      <w:lvlText w:val=""/>
+      <w:lvlJc w:val="left"/>
+      <w:pPr>
+        <w:ind w:left="6480" w:hanging="360"/>
+      </w:pPr>
+      <w:rPr>
+        <w:rFonts w:ascii="Wingdings" w:hAnsi="Wingdings" w:hint="default"/>
+      </w:rPr>
+    </w:lvl>
+  </w:abstractNum>
+  <w:abstractNum w:abstractNumId="29" w15:restartNumberingAfterBreak="0">
     <w:nsid w:val="4925455A"/>
     <w:multiLevelType w:val="multilevel"/>
     <w:tmpl w:val="8A8818B0"/>
@@ -5144,7 +7748,7 @@
       </w:pPr>
     </w:lvl>
   </w:abstractNum>
-  <w:abstractNum w:abstractNumId="26" w15:restartNumberingAfterBreak="0">
+  <w:abstractNum w:abstractNumId="30" w15:restartNumberingAfterBreak="0">
     <w:nsid w:val="4ADD4948"/>
     <w:multiLevelType w:val="multilevel"/>
     <w:tmpl w:val="16CC19A6"/>
@@ -5257,7 +7861,7 @@
       </w:pPr>
     </w:lvl>
   </w:abstractNum>
-  <w:abstractNum w:abstractNumId="27" w15:restartNumberingAfterBreak="0">
+  <w:abstractNum w:abstractNumId="31" w15:restartNumberingAfterBreak="0">
     <w:nsid w:val="4E72252C"/>
     <w:multiLevelType w:val="multilevel"/>
     <w:tmpl w:val="73A89066"/>
@@ -5370,7 +7974,7 @@
       </w:pPr>
     </w:lvl>
   </w:abstractNum>
-  <w:abstractNum w:abstractNumId="28" w15:restartNumberingAfterBreak="0">
+  <w:abstractNum w:abstractNumId="32" w15:restartNumberingAfterBreak="0">
     <w:nsid w:val="4FDF5BCF"/>
     <w:multiLevelType w:val="multilevel"/>
     <w:tmpl w:val="D7FEE010"/>
@@ -5483,7 +8087,7 @@
       </w:pPr>
     </w:lvl>
   </w:abstractNum>
-  <w:abstractNum w:abstractNumId="29" w15:restartNumberingAfterBreak="0">
+  <w:abstractNum w:abstractNumId="33" w15:restartNumberingAfterBreak="0">
     <w:nsid w:val="5305381F"/>
     <w:multiLevelType w:val="multilevel"/>
     <w:tmpl w:val="9D2E9C64"/>
@@ -5632,7 +8236,7 @@
       </w:rPr>
     </w:lvl>
   </w:abstractNum>
-  <w:abstractNum w:abstractNumId="30" w15:restartNumberingAfterBreak="0">
+  <w:abstractNum w:abstractNumId="34" w15:restartNumberingAfterBreak="0">
     <w:nsid w:val="54324369"/>
     <w:multiLevelType w:val="multilevel"/>
     <w:tmpl w:val="B9A2108C"/>
@@ -5745,7 +8349,7 @@
       </w:pPr>
     </w:lvl>
   </w:abstractNum>
-  <w:abstractNum w:abstractNumId="31" w15:restartNumberingAfterBreak="0">
+  <w:abstractNum w:abstractNumId="35" w15:restartNumberingAfterBreak="0">
     <w:nsid w:val="54B90C3E"/>
     <w:multiLevelType w:val="hybridMultilevel"/>
     <w:tmpl w:val="B1742A52"/>
@@ -5831,7 +8435,7 @@
       </w:pPr>
     </w:lvl>
   </w:abstractNum>
-  <w:abstractNum w:abstractNumId="32" w15:restartNumberingAfterBreak="0">
+  <w:abstractNum w:abstractNumId="36" w15:restartNumberingAfterBreak="0">
     <w:nsid w:val="56820F82"/>
     <w:multiLevelType w:val="hybridMultilevel"/>
     <w:tmpl w:val="C7083A16"/>
@@ -5919,7 +8523,7 @@
       </w:pPr>
     </w:lvl>
   </w:abstractNum>
-  <w:abstractNum w:abstractNumId="33" w15:restartNumberingAfterBreak="0">
+  <w:abstractNum w:abstractNumId="37" w15:restartNumberingAfterBreak="0">
     <w:nsid w:val="574A6777"/>
     <w:multiLevelType w:val="multilevel"/>
     <w:tmpl w:val="2848BF72"/>
@@ -6032,7 +8636,7 @@
       </w:pPr>
     </w:lvl>
   </w:abstractNum>
-  <w:abstractNum w:abstractNumId="34" w15:restartNumberingAfterBreak="0">
+  <w:abstractNum w:abstractNumId="38" w15:restartNumberingAfterBreak="0">
     <w:nsid w:val="57BA3E7A"/>
     <w:multiLevelType w:val="multilevel"/>
     <w:tmpl w:val="0C7E7DBE"/>
@@ -6145,7 +8749,7 @@
       </w:pPr>
     </w:lvl>
   </w:abstractNum>
-  <w:abstractNum w:abstractNumId="35" w15:restartNumberingAfterBreak="0">
+  <w:abstractNum w:abstractNumId="39" w15:restartNumberingAfterBreak="0">
     <w:nsid w:val="57D55D7E"/>
     <w:multiLevelType w:val="multilevel"/>
     <w:tmpl w:val="D966CDBA"/>
@@ -6294,7 +8898,7 @@
       </w:rPr>
     </w:lvl>
   </w:abstractNum>
-  <w:abstractNum w:abstractNumId="36" w15:restartNumberingAfterBreak="0">
+  <w:abstractNum w:abstractNumId="40" w15:restartNumberingAfterBreak="0">
     <w:nsid w:val="589D5287"/>
     <w:multiLevelType w:val="multilevel"/>
     <w:tmpl w:val="9768065A"/>
@@ -6407,7 +9011,7 @@
       </w:pPr>
     </w:lvl>
   </w:abstractNum>
-  <w:abstractNum w:abstractNumId="37" w15:restartNumberingAfterBreak="0">
+  <w:abstractNum w:abstractNumId="41" w15:restartNumberingAfterBreak="0">
     <w:nsid w:val="58CC486F"/>
     <w:multiLevelType w:val="multilevel"/>
     <w:tmpl w:val="1088921C"/>
@@ -6520,7 +9124,7 @@
       </w:pPr>
     </w:lvl>
   </w:abstractNum>
-  <w:abstractNum w:abstractNumId="38" w15:restartNumberingAfterBreak="0">
+  <w:abstractNum w:abstractNumId="42" w15:restartNumberingAfterBreak="0">
     <w:nsid w:val="5C0A3F1D"/>
     <w:multiLevelType w:val="multilevel"/>
     <w:tmpl w:val="02E42540"/>
@@ -6633,7 +9237,7 @@
       </w:pPr>
     </w:lvl>
   </w:abstractNum>
-  <w:abstractNum w:abstractNumId="39" w15:restartNumberingAfterBreak="0">
+  <w:abstractNum w:abstractNumId="43" w15:restartNumberingAfterBreak="0">
     <w:nsid w:val="5CFB425B"/>
     <w:multiLevelType w:val="multilevel"/>
     <w:tmpl w:val="ADAE9B8A"/>
@@ -6746,7 +9350,7 @@
       </w:pPr>
     </w:lvl>
   </w:abstractNum>
-  <w:abstractNum w:abstractNumId="40" w15:restartNumberingAfterBreak="0">
+  <w:abstractNum w:abstractNumId="44" w15:restartNumberingAfterBreak="0">
     <w:nsid w:val="634516E9"/>
     <w:multiLevelType w:val="hybridMultilevel"/>
     <w:tmpl w:val="28FA6964"/>
@@ -6832,7 +9436,7 @@
       </w:pPr>
     </w:lvl>
   </w:abstractNum>
-  <w:abstractNum w:abstractNumId="41" w15:restartNumberingAfterBreak="0">
+  <w:abstractNum w:abstractNumId="45" w15:restartNumberingAfterBreak="0">
     <w:nsid w:val="64916BCA"/>
     <w:multiLevelType w:val="multilevel"/>
     <w:tmpl w:val="0234D8FE"/>
@@ -6945,7 +9549,7 @@
       </w:pPr>
     </w:lvl>
   </w:abstractNum>
-  <w:abstractNum w:abstractNumId="42" w15:restartNumberingAfterBreak="0">
+  <w:abstractNum w:abstractNumId="46" w15:restartNumberingAfterBreak="0">
     <w:nsid w:val="66966732"/>
     <w:multiLevelType w:val="multilevel"/>
     <w:tmpl w:val="757A60FE"/>
@@ -7094,7 +9698,7 @@
       </w:rPr>
     </w:lvl>
   </w:abstractNum>
-  <w:abstractNum w:abstractNumId="43" w15:restartNumberingAfterBreak="0">
+  <w:abstractNum w:abstractNumId="47" w15:restartNumberingAfterBreak="0">
     <w:nsid w:val="69ED755E"/>
     <w:multiLevelType w:val="multilevel"/>
     <w:tmpl w:val="B3C88ED4"/>
@@ -7207,7 +9811,7 @@
       </w:pPr>
     </w:lvl>
   </w:abstractNum>
-  <w:abstractNum w:abstractNumId="44" w15:restartNumberingAfterBreak="0">
+  <w:abstractNum w:abstractNumId="48" w15:restartNumberingAfterBreak="0">
     <w:nsid w:val="701C422F"/>
     <w:multiLevelType w:val="multilevel"/>
     <w:tmpl w:val="6A20E954"/>
@@ -7320,7 +9924,7 @@
       </w:pPr>
     </w:lvl>
   </w:abstractNum>
-  <w:abstractNum w:abstractNumId="45" w15:restartNumberingAfterBreak="0">
+  <w:abstractNum w:abstractNumId="49" w15:restartNumberingAfterBreak="0">
     <w:nsid w:val="71BF0B81"/>
     <w:multiLevelType w:val="multilevel"/>
     <w:tmpl w:val="005AF562"/>
@@ -7433,7 +10037,119 @@
       </w:pPr>
     </w:lvl>
   </w:abstractNum>
-  <w:abstractNum w:abstractNumId="46" w15:restartNumberingAfterBreak="0">
+  <w:abstractNum w:abstractNumId="50" w15:restartNumberingAfterBreak="0">
+    <w:nsid w:val="78261B74"/>
+    <w:multiLevelType w:val="hybridMultilevel"/>
+    <w:tmpl w:val="5BA64A4C"/>
+    <w:lvl w:ilvl="0" w:tplc="A1FE0D1C">
+      <w:numFmt w:val="bullet"/>
+      <w:lvlText w:val="-"/>
+      <w:lvlJc w:val="left"/>
+      <w:pPr>
+        <w:ind w:left="720" w:hanging="360"/>
+      </w:pPr>
+      <w:rPr>
+        <w:rFonts w:ascii="Grandview" w:eastAsiaTheme="minorEastAsia" w:hAnsi="Grandview" w:cs="Times New Roman" w:hint="default"/>
+      </w:rPr>
+    </w:lvl>
+    <w:lvl w:ilvl="1" w:tplc="0C0A0003" w:tentative="1">
+      <w:start w:val="1"/>
+      <w:numFmt w:val="bullet"/>
+      <w:lvlText w:val="o"/>
+      <w:lvlJc w:val="left"/>
+      <w:pPr>
+        <w:ind w:left="1440" w:hanging="360"/>
+      </w:pPr>
+      <w:rPr>
+        <w:rFonts w:ascii="Courier New" w:hAnsi="Courier New" w:cs="Courier New" w:hint="default"/>
+      </w:rPr>
+    </w:lvl>
+    <w:lvl w:ilvl="2" w:tplc="0C0A0005" w:tentative="1">
+      <w:start w:val="1"/>
+      <w:numFmt w:val="bullet"/>
+      <w:lvlText w:val=""/>
+      <w:lvlJc w:val="left"/>
+      <w:pPr>
+        <w:ind w:left="2160" w:hanging="360"/>
+      </w:pPr>
+      <w:rPr>
+        <w:rFonts w:ascii="Wingdings" w:hAnsi="Wingdings" w:hint="default"/>
+      </w:rPr>
+    </w:lvl>
+    <w:lvl w:ilvl="3" w:tplc="0C0A0001" w:tentative="1">
+      <w:start w:val="1"/>
+      <w:numFmt w:val="bullet"/>
+      <w:lvlText w:val=""/>
+      <w:lvlJc w:val="left"/>
+      <w:pPr>
+        <w:ind w:left="2880" w:hanging="360"/>
+      </w:pPr>
+      <w:rPr>
+        <w:rFonts w:ascii="Symbol" w:hAnsi="Symbol" w:hint="default"/>
+      </w:rPr>
+    </w:lvl>
+    <w:lvl w:ilvl="4" w:tplc="0C0A0003" w:tentative="1">
+      <w:start w:val="1"/>
+      <w:numFmt w:val="bullet"/>
+      <w:lvlText w:val="o"/>
+      <w:lvlJc w:val="left"/>
+      <w:pPr>
+        <w:ind w:left="3600" w:hanging="360"/>
+      </w:pPr>
+      <w:rPr>
+        <w:rFonts w:ascii="Courier New" w:hAnsi="Courier New" w:cs="Courier New" w:hint="default"/>
+      </w:rPr>
+    </w:lvl>
+    <w:lvl w:ilvl="5" w:tplc="0C0A0005" w:tentative="1">
+      <w:start w:val="1"/>
+      <w:numFmt w:val="bullet"/>
+      <w:lvlText w:val=""/>
+      <w:lvlJc w:val="left"/>
+      <w:pPr>
+        <w:ind w:left="4320" w:hanging="360"/>
+      </w:pPr>
+      <w:rPr>
+        <w:rFonts w:ascii="Wingdings" w:hAnsi="Wingdings" w:hint="default"/>
+      </w:rPr>
+    </w:lvl>
+    <w:lvl w:ilvl="6" w:tplc="0C0A0001" w:tentative="1">
+      <w:start w:val="1"/>
+      <w:numFmt w:val="bullet"/>
+      <w:lvlText w:val=""/>
+      <w:lvlJc w:val="left"/>
+      <w:pPr>
+        <w:ind w:left="5040" w:hanging="360"/>
+      </w:pPr>
+      <w:rPr>
+        <w:rFonts w:ascii="Symbol" w:hAnsi="Symbol" w:hint="default"/>
+      </w:rPr>
+    </w:lvl>
+    <w:lvl w:ilvl="7" w:tplc="0C0A0003" w:tentative="1">
+      <w:start w:val="1"/>
+      <w:numFmt w:val="bullet"/>
+      <w:lvlText w:val="o"/>
+      <w:lvlJc w:val="left"/>
+      <w:pPr>
+        <w:ind w:left="5760" w:hanging="360"/>
+      </w:pPr>
+      <w:rPr>
+        <w:rFonts w:ascii="Courier New" w:hAnsi="Courier New" w:cs="Courier New" w:hint="default"/>
+      </w:rPr>
+    </w:lvl>
+    <w:lvl w:ilvl="8" w:tplc="0C0A0005" w:tentative="1">
+      <w:start w:val="1"/>
+      <w:numFmt w:val="bullet"/>
+      <w:lvlText w:val=""/>
+      <w:lvlJc w:val="left"/>
+      <w:pPr>
+        <w:ind w:left="6480" w:hanging="360"/>
+      </w:pPr>
+      <w:rPr>
+        <w:rFonts w:ascii="Wingdings" w:hAnsi="Wingdings" w:hint="default"/>
+      </w:rPr>
+    </w:lvl>
+  </w:abstractNum>
+  <w:abstractNum w:abstractNumId="51" w15:restartNumberingAfterBreak="0">
     <w:nsid w:val="78C44385"/>
     <w:multiLevelType w:val="multilevel"/>
     <w:tmpl w:val="EEEC5C02"/>
@@ -7546,7 +10262,117 @@
       </w:pPr>
     </w:lvl>
   </w:abstractNum>
-  <w:abstractNum w:abstractNumId="47" w15:restartNumberingAfterBreak="0">
+  <w:abstractNum w:abstractNumId="52" w15:restartNumberingAfterBreak="0">
+    <w:nsid w:val="79EA4A7D"/>
+    <w:multiLevelType w:val="hybridMultilevel"/>
+    <w:tmpl w:val="A0927106"/>
+    <w:lvl w:ilvl="0" w:tplc="0C0A0001">
+      <w:start w:val="1"/>
+      <w:numFmt w:val="bullet"/>
+      <w:lvlText w:val=""/>
+      <w:lvlJc w:val="left"/>
+      <w:pPr>
+        <w:ind w:left="720" w:hanging="360"/>
+      </w:pPr>
+      <w:rPr>
+        <w:rFonts w:ascii="Symbol" w:hAnsi="Symbol" w:hint="default"/>
+      </w:rPr>
+    </w:lvl>
+    <w:lvl w:ilvl="1" w:tplc="0C0A000F">
+      <w:start w:val="1"/>
+      <w:numFmt w:val="decimal"/>
+      <w:lvlText w:val="%2."/>
+      <w:lvlJc w:val="left"/>
+      <w:pPr>
+        <w:ind w:left="1440" w:hanging="360"/>
+      </w:pPr>
+    </w:lvl>
+    <w:lvl w:ilvl="2" w:tplc="0C0A0005" w:tentative="1">
+      <w:start w:val="1"/>
+      <w:numFmt w:val="bullet"/>
+      <w:lvlText w:val=""/>
+      <w:lvlJc w:val="left"/>
+      <w:pPr>
+        <w:ind w:left="2160" w:hanging="360"/>
+      </w:pPr>
+      <w:rPr>
+        <w:rFonts w:ascii="Wingdings" w:hAnsi="Wingdings" w:hint="default"/>
+      </w:rPr>
+    </w:lvl>
+    <w:lvl w:ilvl="3" w:tplc="0C0A0001" w:tentative="1">
+      <w:start w:val="1"/>
+      <w:numFmt w:val="bullet"/>
+      <w:lvlText w:val=""/>
+      <w:lvlJc w:val="left"/>
+      <w:pPr>
+        <w:ind w:left="2880" w:hanging="360"/>
+      </w:pPr>
+      <w:rPr>
+        <w:rFonts w:ascii="Symbol" w:hAnsi="Symbol" w:hint="default"/>
+      </w:rPr>
+    </w:lvl>
+    <w:lvl w:ilvl="4" w:tplc="0C0A0003" w:tentative="1">
+      <w:start w:val="1"/>
+      <w:numFmt w:val="bullet"/>
+      <w:lvlText w:val="o"/>
+      <w:lvlJc w:val="left"/>
+      <w:pPr>
+        <w:ind w:left="3600" w:hanging="360"/>
+      </w:pPr>
+      <w:rPr>
+        <w:rFonts w:ascii="Courier New" w:hAnsi="Courier New" w:cs="Courier New" w:hint="default"/>
+      </w:rPr>
+    </w:lvl>
+    <w:lvl w:ilvl="5" w:tplc="0C0A0005" w:tentative="1">
+      <w:start w:val="1"/>
+      <w:numFmt w:val="bullet"/>
+      <w:lvlText w:val=""/>
+      <w:lvlJc w:val="left"/>
+      <w:pPr>
+        <w:ind w:left="4320" w:hanging="360"/>
+      </w:pPr>
+      <w:rPr>
+        <w:rFonts w:ascii="Wingdings" w:hAnsi="Wingdings" w:hint="default"/>
+      </w:rPr>
+    </w:lvl>
+    <w:lvl w:ilvl="6" w:tplc="0C0A0001" w:tentative="1">
+      <w:start w:val="1"/>
+      <w:numFmt w:val="bullet"/>
+      <w:lvlText w:val=""/>
+      <w:lvlJc w:val="left"/>
+      <w:pPr>
+        <w:ind w:left="5040" w:hanging="360"/>
+      </w:pPr>
+      <w:rPr>
+        <w:rFonts w:ascii="Symbol" w:hAnsi="Symbol" w:hint="default"/>
+      </w:rPr>
+    </w:lvl>
+    <w:lvl w:ilvl="7" w:tplc="0C0A0003" w:tentative="1">
+      <w:start w:val="1"/>
+      <w:numFmt w:val="bullet"/>
+      <w:lvlText w:val="o"/>
+      <w:lvlJc w:val="left"/>
+      <w:pPr>
+        <w:ind w:left="5760" w:hanging="360"/>
+      </w:pPr>
+      <w:rPr>
+        <w:rFonts w:ascii="Courier New" w:hAnsi="Courier New" w:cs="Courier New" w:hint="default"/>
+      </w:rPr>
+    </w:lvl>
+    <w:lvl w:ilvl="8" w:tplc="0C0A0005" w:tentative="1">
+      <w:start w:val="1"/>
+      <w:numFmt w:val="bullet"/>
+      <w:lvlText w:val=""/>
+      <w:lvlJc w:val="left"/>
+      <w:pPr>
+        <w:ind w:left="6480" w:hanging="360"/>
+      </w:pPr>
+      <w:rPr>
+        <w:rFonts w:ascii="Wingdings" w:hAnsi="Wingdings" w:hint="default"/>
+      </w:rPr>
+    </w:lvl>
+  </w:abstractNum>
+  <w:abstractNum w:abstractNumId="53" w15:restartNumberingAfterBreak="0">
     <w:nsid w:val="7A5B3BE5"/>
     <w:multiLevelType w:val="hybridMultilevel"/>
     <w:tmpl w:val="F7FC4ADE"/>
@@ -7659,7 +10485,7 @@
       </w:rPr>
     </w:lvl>
   </w:abstractNum>
-  <w:abstractNum w:abstractNumId="48" w15:restartNumberingAfterBreak="0">
+  <w:abstractNum w:abstractNumId="54" w15:restartNumberingAfterBreak="0">
     <w:nsid w:val="7AD05C14"/>
     <w:multiLevelType w:val="multilevel"/>
     <w:tmpl w:val="68A86E7A"/>
@@ -7772,7 +10598,7 @@
       </w:pPr>
     </w:lvl>
   </w:abstractNum>
-  <w:abstractNum w:abstractNumId="49" w15:restartNumberingAfterBreak="0">
+  <w:abstractNum w:abstractNumId="55" w15:restartNumberingAfterBreak="0">
     <w:nsid w:val="7BD276D3"/>
     <w:multiLevelType w:val="multilevel"/>
     <w:tmpl w:val="7AE8A7CC"/>
@@ -7885,7 +10711,7 @@
       </w:pPr>
     </w:lvl>
   </w:abstractNum>
-  <w:abstractNum w:abstractNumId="50" w15:restartNumberingAfterBreak="0">
+  <w:abstractNum w:abstractNumId="56" w15:restartNumberingAfterBreak="0">
     <w:nsid w:val="7D1A14EC"/>
     <w:multiLevelType w:val="multilevel"/>
     <w:tmpl w:val="C040C788"/>
@@ -7998,7 +10824,7 @@
       </w:pPr>
     </w:lvl>
   </w:abstractNum>
-  <w:abstractNum w:abstractNumId="51" w15:restartNumberingAfterBreak="0">
+  <w:abstractNum w:abstractNumId="57" w15:restartNumberingAfterBreak="0">
     <w:nsid w:val="7DA6158E"/>
     <w:multiLevelType w:val="multilevel"/>
     <w:tmpl w:val="2DEC2CB8"/>
@@ -8111,7 +10937,7 @@
       </w:pPr>
     </w:lvl>
   </w:abstractNum>
-  <w:abstractNum w:abstractNumId="52" w15:restartNumberingAfterBreak="0">
+  <w:abstractNum w:abstractNumId="58" w15:restartNumberingAfterBreak="0">
     <w:nsid w:val="7E416867"/>
     <w:multiLevelType w:val="multilevel"/>
     <w:tmpl w:val="172663EA"/>
@@ -8224,7 +11050,7 @@
       </w:pPr>
     </w:lvl>
   </w:abstractNum>
-  <w:abstractNum w:abstractNumId="53" w15:restartNumberingAfterBreak="0">
+  <w:abstractNum w:abstractNumId="59" w15:restartNumberingAfterBreak="0">
     <w:nsid w:val="7E6B34D4"/>
     <w:multiLevelType w:val="multilevel"/>
     <w:tmpl w:val="E3B65C12"/>
@@ -8338,13 +11164,13 @@
     </w:lvl>
   </w:abstractNum>
   <w:num w:numId="1" w16cid:durableId="303318845">
-    <w:abstractNumId w:val="33"/>
+    <w:abstractNumId w:val="37"/>
   </w:num>
   <w:num w:numId="2" w16cid:durableId="1337995155">
-    <w:abstractNumId w:val="22"/>
+    <w:abstractNumId w:val="25"/>
   </w:num>
   <w:num w:numId="3" w16cid:durableId="2018117695">
-    <w:abstractNumId w:val="26"/>
+    <w:abstractNumId w:val="30"/>
     <w:lvlOverride w:ilvl="0">
       <w:lvl w:ilvl="0">
         <w:numFmt w:val="decimal"/>
@@ -8354,7 +11180,7 @@
     </w:lvlOverride>
   </w:num>
   <w:num w:numId="4" w16cid:durableId="1067220785">
-    <w:abstractNumId w:val="10"/>
+    <w:abstractNumId w:val="12"/>
     <w:lvlOverride w:ilvl="0">
       <w:lvl w:ilvl="0">
         <w:numFmt w:val="decimal"/>
@@ -8364,10 +11190,10 @@
     </w:lvlOverride>
   </w:num>
   <w:num w:numId="5" w16cid:durableId="1765951792">
-    <w:abstractNumId w:val="51"/>
+    <w:abstractNumId w:val="57"/>
   </w:num>
   <w:num w:numId="6" w16cid:durableId="475807514">
-    <w:abstractNumId w:val="50"/>
+    <w:abstractNumId w:val="56"/>
     <w:lvlOverride w:ilvl="0">
       <w:lvl w:ilvl="0">
         <w:numFmt w:val="decimal"/>
@@ -8377,7 +11203,7 @@
     </w:lvlOverride>
   </w:num>
   <w:num w:numId="7" w16cid:durableId="1167867490">
-    <w:abstractNumId w:val="41"/>
+    <w:abstractNumId w:val="45"/>
     <w:lvlOverride w:ilvl="0">
       <w:lvl w:ilvl="0">
         <w:numFmt w:val="decimal"/>
@@ -8387,10 +11213,10 @@
     </w:lvlOverride>
   </w:num>
   <w:num w:numId="8" w16cid:durableId="1726488110">
-    <w:abstractNumId w:val="14"/>
+    <w:abstractNumId w:val="17"/>
   </w:num>
   <w:num w:numId="9" w16cid:durableId="1809004944">
-    <w:abstractNumId w:val="14"/>
+    <w:abstractNumId w:val="17"/>
     <w:lvlOverride w:ilvl="0">
       <w:lvl w:ilvl="0">
         <w:numFmt w:val="decimal"/>
@@ -8400,10 +11226,10 @@
     </w:lvlOverride>
   </w:num>
   <w:num w:numId="10" w16cid:durableId="1882548035">
-    <w:abstractNumId w:val="19"/>
+    <w:abstractNumId w:val="22"/>
   </w:num>
   <w:num w:numId="11" w16cid:durableId="2014187407">
-    <w:abstractNumId w:val="17"/>
+    <w:abstractNumId w:val="20"/>
     <w:lvlOverride w:ilvl="0">
       <w:lvl w:ilvl="0">
         <w:numFmt w:val="decimal"/>
@@ -8413,7 +11239,7 @@
     </w:lvlOverride>
   </w:num>
   <w:num w:numId="12" w16cid:durableId="891696960">
-    <w:abstractNumId w:val="20"/>
+    <w:abstractNumId w:val="23"/>
     <w:lvlOverride w:ilvl="0">
       <w:lvl w:ilvl="0">
         <w:numFmt w:val="decimal"/>
@@ -8423,10 +11249,10 @@
     </w:lvlOverride>
   </w:num>
   <w:num w:numId="13" w16cid:durableId="29259445">
-    <w:abstractNumId w:val="35"/>
+    <w:abstractNumId w:val="39"/>
   </w:num>
   <w:num w:numId="14" w16cid:durableId="392198378">
-    <w:abstractNumId w:val="39"/>
+    <w:abstractNumId w:val="43"/>
     <w:lvlOverride w:ilvl="0">
       <w:lvl w:ilvl="0">
         <w:numFmt w:val="decimal"/>
@@ -8436,10 +11262,10 @@
     </w:lvlOverride>
   </w:num>
   <w:num w:numId="15" w16cid:durableId="729033520">
-    <w:abstractNumId w:val="29"/>
+    <w:abstractNumId w:val="33"/>
   </w:num>
   <w:num w:numId="16" w16cid:durableId="43873585">
-    <w:abstractNumId w:val="52"/>
+    <w:abstractNumId w:val="58"/>
     <w:lvlOverride w:ilvl="0">
       <w:lvl w:ilvl="0">
         <w:numFmt w:val="decimal"/>
@@ -8449,10 +11275,10 @@
     </w:lvlOverride>
   </w:num>
   <w:num w:numId="17" w16cid:durableId="1582913978">
-    <w:abstractNumId w:val="24"/>
+    <w:abstractNumId w:val="27"/>
   </w:num>
   <w:num w:numId="18" w16cid:durableId="961569037">
-    <w:abstractNumId w:val="53"/>
+    <w:abstractNumId w:val="59"/>
     <w:lvlOverride w:ilvl="0">
       <w:lvl w:ilvl="0">
         <w:numFmt w:val="decimal"/>
@@ -8462,7 +11288,7 @@
     </w:lvlOverride>
   </w:num>
   <w:num w:numId="19" w16cid:durableId="189882157">
-    <w:abstractNumId w:val="49"/>
+    <w:abstractNumId w:val="55"/>
     <w:lvlOverride w:ilvl="0">
       <w:lvl w:ilvl="0">
         <w:numFmt w:val="decimal"/>
@@ -8472,7 +11298,7 @@
     </w:lvlOverride>
   </w:num>
   <w:num w:numId="20" w16cid:durableId="1024479284">
-    <w:abstractNumId w:val="46"/>
+    <w:abstractNumId w:val="51"/>
     <w:lvlOverride w:ilvl="0">
       <w:lvl w:ilvl="0">
         <w:numFmt w:val="decimal"/>
@@ -8482,7 +11308,7 @@
     </w:lvlOverride>
   </w:num>
   <w:num w:numId="21" w16cid:durableId="1149251916">
-    <w:abstractNumId w:val="21"/>
+    <w:abstractNumId w:val="24"/>
     <w:lvlOverride w:ilvl="0">
       <w:lvl w:ilvl="0">
         <w:numFmt w:val="decimal"/>
@@ -8492,7 +11318,7 @@
     </w:lvlOverride>
   </w:num>
   <w:num w:numId="22" w16cid:durableId="1658025779">
-    <w:abstractNumId w:val="28"/>
+    <w:abstractNumId w:val="32"/>
     <w:lvlOverride w:ilvl="0">
       <w:lvl w:ilvl="0">
         <w:numFmt w:val="decimal"/>
@@ -8502,7 +11328,7 @@
     </w:lvlOverride>
   </w:num>
   <w:num w:numId="23" w16cid:durableId="2038041956">
-    <w:abstractNumId w:val="25"/>
+    <w:abstractNumId w:val="29"/>
     <w:lvlOverride w:ilvl="0">
       <w:lvl w:ilvl="0">
         <w:numFmt w:val="decimal"/>
@@ -8512,13 +11338,13 @@
     </w:lvlOverride>
   </w:num>
   <w:num w:numId="24" w16cid:durableId="379284313">
-    <w:abstractNumId w:val="8"/>
+    <w:abstractNumId w:val="10"/>
   </w:num>
   <w:num w:numId="25" w16cid:durableId="1037242842">
-    <w:abstractNumId w:val="45"/>
+    <w:abstractNumId w:val="49"/>
   </w:num>
   <w:num w:numId="26" w16cid:durableId="1115253248">
-    <w:abstractNumId w:val="48"/>
+    <w:abstractNumId w:val="54"/>
     <w:lvlOverride w:ilvl="0">
       <w:lvl w:ilvl="0">
         <w:numFmt w:val="decimal"/>
@@ -8528,7 +11354,7 @@
     </w:lvlOverride>
   </w:num>
   <w:num w:numId="27" w16cid:durableId="1848867789">
-    <w:abstractNumId w:val="43"/>
+    <w:abstractNumId w:val="47"/>
     <w:lvlOverride w:ilvl="0">
       <w:lvl w:ilvl="0">
         <w:numFmt w:val="decimal"/>
@@ -8538,7 +11364,7 @@
     </w:lvlOverride>
   </w:num>
   <w:num w:numId="28" w16cid:durableId="472597598">
-    <w:abstractNumId w:val="5"/>
+    <w:abstractNumId w:val="7"/>
   </w:num>
   <w:num w:numId="29" w16cid:durableId="2116055266">
     <w:abstractNumId w:val="0"/>
@@ -8551,7 +11377,7 @@
     </w:lvlOverride>
   </w:num>
   <w:num w:numId="30" w16cid:durableId="1294947785">
-    <w:abstractNumId w:val="23"/>
+    <w:abstractNumId w:val="26"/>
     <w:lvlOverride w:ilvl="0">
       <w:lvl w:ilvl="0">
         <w:numFmt w:val="decimal"/>
@@ -8561,10 +11387,10 @@
     </w:lvlOverride>
   </w:num>
   <w:num w:numId="31" w16cid:durableId="1140922488">
-    <w:abstractNumId w:val="34"/>
+    <w:abstractNumId w:val="38"/>
   </w:num>
   <w:num w:numId="32" w16cid:durableId="1051879348">
-    <w:abstractNumId w:val="34"/>
+    <w:abstractNumId w:val="38"/>
     <w:lvlOverride w:ilvl="0">
       <w:lvl w:ilvl="0">
         <w:numFmt w:val="decimal"/>
@@ -8574,10 +11400,10 @@
     </w:lvlOverride>
   </w:num>
   <w:num w:numId="33" w16cid:durableId="110588323">
-    <w:abstractNumId w:val="36"/>
+    <w:abstractNumId w:val="40"/>
   </w:num>
   <w:num w:numId="34" w16cid:durableId="835532794">
-    <w:abstractNumId w:val="37"/>
+    <w:abstractNumId w:val="41"/>
     <w:lvlOverride w:ilvl="0">
       <w:lvl w:ilvl="0">
         <w:numFmt w:val="decimal"/>
@@ -8587,7 +11413,7 @@
     </w:lvlOverride>
   </w:num>
   <w:num w:numId="35" w16cid:durableId="1361129358">
-    <w:abstractNumId w:val="18"/>
+    <w:abstractNumId w:val="21"/>
     <w:lvlOverride w:ilvl="0">
       <w:lvl w:ilvl="0">
         <w:numFmt w:val="decimal"/>
@@ -8597,7 +11423,7 @@
     </w:lvlOverride>
   </w:num>
   <w:num w:numId="36" w16cid:durableId="1756200925">
-    <w:abstractNumId w:val="6"/>
+    <w:abstractNumId w:val="8"/>
   </w:num>
   <w:num w:numId="37" w16cid:durableId="1102650989">
     <w:abstractNumId w:val="1"/>
@@ -8610,10 +11436,10 @@
     </w:lvlOverride>
   </w:num>
   <w:num w:numId="38" w16cid:durableId="788666553">
-    <w:abstractNumId w:val="42"/>
+    <w:abstractNumId w:val="46"/>
   </w:num>
   <w:num w:numId="39" w16cid:durableId="1131900244">
-    <w:abstractNumId w:val="9"/>
+    <w:abstractNumId w:val="11"/>
     <w:lvlOverride w:ilvl="0">
       <w:lvl w:ilvl="0">
         <w:numFmt w:val="decimal"/>
@@ -8623,10 +11449,10 @@
     </w:lvlOverride>
   </w:num>
   <w:num w:numId="40" w16cid:durableId="727387554">
-    <w:abstractNumId w:val="7"/>
+    <w:abstractNumId w:val="9"/>
   </w:num>
   <w:num w:numId="41" w16cid:durableId="1347486458">
-    <w:abstractNumId w:val="15"/>
+    <w:abstractNumId w:val="18"/>
     <w:lvlOverride w:ilvl="0">
       <w:lvl w:ilvl="0">
         <w:numFmt w:val="decimal"/>
@@ -8636,7 +11462,7 @@
     </w:lvlOverride>
   </w:num>
   <w:num w:numId="42" w16cid:durableId="749012027">
-    <w:abstractNumId w:val="4"/>
+    <w:abstractNumId w:val="6"/>
     <w:lvlOverride w:ilvl="0">
       <w:lvl w:ilvl="0">
         <w:numFmt w:val="decimal"/>
@@ -8646,7 +11472,7 @@
     </w:lvlOverride>
   </w:num>
   <w:num w:numId="43" w16cid:durableId="728726048">
-    <w:abstractNumId w:val="38"/>
+    <w:abstractNumId w:val="42"/>
     <w:lvlOverride w:ilvl="0">
       <w:lvl w:ilvl="0">
         <w:numFmt w:val="decimal"/>
@@ -8656,7 +11482,7 @@
     </w:lvlOverride>
   </w:num>
   <w:num w:numId="44" w16cid:durableId="2048606225">
-    <w:abstractNumId w:val="44"/>
+    <w:abstractNumId w:val="48"/>
     <w:lvlOverride w:ilvl="0">
       <w:lvl w:ilvl="0">
         <w:numFmt w:val="decimal"/>
@@ -8666,7 +11492,7 @@
     </w:lvlOverride>
   </w:num>
   <w:num w:numId="45" w16cid:durableId="426847303">
-    <w:abstractNumId w:val="27"/>
+    <w:abstractNumId w:val="31"/>
     <w:lvlOverride w:ilvl="0">
       <w:lvl w:ilvl="0">
         <w:numFmt w:val="decimal"/>
@@ -8676,7 +11502,7 @@
     </w:lvlOverride>
   </w:num>
   <w:num w:numId="46" w16cid:durableId="1969359491">
-    <w:abstractNumId w:val="30"/>
+    <w:abstractNumId w:val="34"/>
     <w:lvlOverride w:ilvl="0">
       <w:lvl w:ilvl="0">
         <w:numFmt w:val="decimal"/>
@@ -8686,43 +11512,43 @@
     </w:lvlOverride>
   </w:num>
   <w:num w:numId="47" w16cid:durableId="676346758">
-    <w:abstractNumId w:val="32"/>
+    <w:abstractNumId w:val="36"/>
   </w:num>
   <w:num w:numId="48" w16cid:durableId="731273218">
-    <w:abstractNumId w:val="11"/>
+    <w:abstractNumId w:val="13"/>
   </w:num>
   <w:num w:numId="49" w16cid:durableId="939917707">
-    <w:abstractNumId w:val="40"/>
+    <w:abstractNumId w:val="44"/>
   </w:num>
   <w:num w:numId="50" w16cid:durableId="1158040868">
-    <w:abstractNumId w:val="13"/>
+    <w:abstractNumId w:val="15"/>
   </w:num>
   <w:num w:numId="51" w16cid:durableId="1798331806">
-    <w:abstractNumId w:val="16"/>
+    <w:abstractNumId w:val="19"/>
   </w:num>
   <w:num w:numId="52" w16cid:durableId="46731374">
-    <w:abstractNumId w:val="47"/>
+    <w:abstractNumId w:val="53"/>
   </w:num>
   <w:num w:numId="53" w16cid:durableId="1472941299">
-    <w:abstractNumId w:val="31"/>
+    <w:abstractNumId w:val="35"/>
   </w:num>
   <w:num w:numId="54" w16cid:durableId="191654359">
-    <w:abstractNumId w:val="12"/>
+    <w:abstractNumId w:val="14"/>
   </w:num>
   <w:num w:numId="55" w16cid:durableId="187649415">
-    <w:abstractNumId w:val="12"/>
+    <w:abstractNumId w:val="14"/>
     <w:lvlOverride w:ilvl="0">
       <w:startOverride w:val="1"/>
     </w:lvlOverride>
   </w:num>
   <w:num w:numId="56" w16cid:durableId="68887003">
-    <w:abstractNumId w:val="12"/>
+    <w:abstractNumId w:val="14"/>
     <w:lvlOverride w:ilvl="0">
       <w:startOverride w:val="1"/>
     </w:lvlOverride>
   </w:num>
   <w:num w:numId="57" w16cid:durableId="406877716">
-    <w:abstractNumId w:val="12"/>
+    <w:abstractNumId w:val="14"/>
   </w:num>
   <w:num w:numId="58" w16cid:durableId="272639341">
     <w:abstractNumId w:val="3"/>
@@ -8731,10 +11557,28 @@
     <w:abstractNumId w:val="2"/>
   </w:num>
   <w:num w:numId="60" w16cid:durableId="1975789736">
-    <w:abstractNumId w:val="12"/>
+    <w:abstractNumId w:val="14"/>
     <w:lvlOverride w:ilvl="0">
       <w:startOverride w:val="1"/>
     </w:lvlOverride>
+  </w:num>
+  <w:num w:numId="61" w16cid:durableId="1902446957">
+    <w:abstractNumId w:val="50"/>
+  </w:num>
+  <w:num w:numId="62" w16cid:durableId="1949044282">
+    <w:abstractNumId w:val="52"/>
+  </w:num>
+  <w:num w:numId="63" w16cid:durableId="555511042">
+    <w:abstractNumId w:val="16"/>
+  </w:num>
+  <w:num w:numId="64" w16cid:durableId="1216620945">
+    <w:abstractNumId w:val="28"/>
+  </w:num>
+  <w:num w:numId="65" w16cid:durableId="940381321">
+    <w:abstractNumId w:val="4"/>
+  </w:num>
+  <w:num w:numId="66" w16cid:durableId="2048135569">
+    <w:abstractNumId w:val="5"/>
   </w:num>
 </w:numbering>
 </file>
@@ -9133,11 +11977,7 @@
   <w:style w:type="paragraph" w:default="1" w:styleId="Normal">
     <w:name w:val="Normal"/>
     <w:qFormat/>
-    <w:rsid w:val="000C7837"/>
-    <w:pPr>
-      <w:spacing w:before="120"/>
-      <w:jc w:val="both"/>
-    </w:pPr>
+    <w:rsid w:val="00692B86"/>
     <w:rPr>
       <w:rFonts w:ascii="Grandview" w:hAnsi="Grandview"/>
       <w:lang w:val="es-ES" w:eastAsia="es-ES_tradnl"/>
@@ -9648,7 +12488,6 @@
     <w:rsid w:val="009D24FD"/>
     <w:pPr>
       <w:spacing w:before="100" w:beforeAutospacing="1" w:after="100" w:afterAutospacing="1"/>
-      <w:jc w:val="left"/>
     </w:pPr>
     <w:rPr>
       <w:rFonts w:ascii="Times New Roman" w:eastAsia="Times New Roman" w:hAnsi="Times New Roman"/>
@@ -9846,6 +12685,231 @@
       <w:lang w:val="es-ES" w:eastAsia="es-ES_tradnl"/>
     </w:rPr>
   </w:style>
+  <w:style w:type="table" w:styleId="Tablaconcuadrculaclara">
+    <w:name w:val="Grid Table Light"/>
+    <w:basedOn w:val="Tablanormal"/>
+    <w:uiPriority w:val="40"/>
+    <w:rsid w:val="004250CC"/>
+    <w:tblPr>
+      <w:tblBorders>
+        <w:top w:val="single" w:sz="4" w:space="0" w:color="BFBFBF" w:themeColor="background1" w:themeShade="BF"/>
+        <w:left w:val="single" w:sz="4" w:space="0" w:color="BFBFBF" w:themeColor="background1" w:themeShade="BF"/>
+        <w:bottom w:val="single" w:sz="4" w:space="0" w:color="BFBFBF" w:themeColor="background1" w:themeShade="BF"/>
+        <w:right w:val="single" w:sz="4" w:space="0" w:color="BFBFBF" w:themeColor="background1" w:themeShade="BF"/>
+        <w:insideH w:val="single" w:sz="4" w:space="0" w:color="BFBFBF" w:themeColor="background1" w:themeShade="BF"/>
+        <w:insideV w:val="single" w:sz="4" w:space="0" w:color="BFBFBF" w:themeColor="background1" w:themeShade="BF"/>
+      </w:tblBorders>
+    </w:tblPr>
+  </w:style>
+  <w:style w:type="table" w:styleId="Tablanormal2">
+    <w:name w:val="Plain Table 2"/>
+    <w:basedOn w:val="Tablanormal"/>
+    <w:uiPriority w:val="42"/>
+    <w:rsid w:val="004250CC"/>
+    <w:tblPr>
+      <w:tblStyleRowBandSize w:val="1"/>
+      <w:tblStyleColBandSize w:val="1"/>
+      <w:tblBorders>
+        <w:top w:val="single" w:sz="4" w:space="0" w:color="7F7F7F" w:themeColor="text1" w:themeTint="80"/>
+        <w:bottom w:val="single" w:sz="4" w:space="0" w:color="7F7F7F" w:themeColor="text1" w:themeTint="80"/>
+      </w:tblBorders>
+    </w:tblPr>
+    <w:tblStylePr w:type="firstRow">
+      <w:rPr>
+        <w:b/>
+        <w:bCs/>
+      </w:rPr>
+      <w:tblPr/>
+      <w:tcPr>
+        <w:tcBorders>
+          <w:bottom w:val="single" w:sz="4" w:space="0" w:color="7F7F7F" w:themeColor="text1" w:themeTint="80"/>
+        </w:tcBorders>
+      </w:tcPr>
+    </w:tblStylePr>
+    <w:tblStylePr w:type="lastRow">
+      <w:rPr>
+        <w:b/>
+        <w:bCs/>
+      </w:rPr>
+      <w:tblPr/>
+      <w:tcPr>
+        <w:tcBorders>
+          <w:top w:val="single" w:sz="4" w:space="0" w:color="7F7F7F" w:themeColor="text1" w:themeTint="80"/>
+        </w:tcBorders>
+      </w:tcPr>
+    </w:tblStylePr>
+    <w:tblStylePr w:type="firstCol">
+      <w:rPr>
+        <w:b/>
+        <w:bCs/>
+      </w:rPr>
+    </w:tblStylePr>
+    <w:tblStylePr w:type="lastCol">
+      <w:rPr>
+        <w:b/>
+        <w:bCs/>
+      </w:rPr>
+    </w:tblStylePr>
+    <w:tblStylePr w:type="band1Vert">
+      <w:tblPr/>
+      <w:tcPr>
+        <w:tcBorders>
+          <w:left w:val="single" w:sz="4" w:space="0" w:color="7F7F7F" w:themeColor="text1" w:themeTint="80"/>
+          <w:right w:val="single" w:sz="4" w:space="0" w:color="7F7F7F" w:themeColor="text1" w:themeTint="80"/>
+        </w:tcBorders>
+      </w:tcPr>
+    </w:tblStylePr>
+    <w:tblStylePr w:type="band2Vert">
+      <w:tblPr/>
+      <w:tcPr>
+        <w:tcBorders>
+          <w:left w:val="single" w:sz="4" w:space="0" w:color="7F7F7F" w:themeColor="text1" w:themeTint="80"/>
+          <w:right w:val="single" w:sz="4" w:space="0" w:color="7F7F7F" w:themeColor="text1" w:themeTint="80"/>
+        </w:tcBorders>
+      </w:tcPr>
+    </w:tblStylePr>
+    <w:tblStylePr w:type="band1Horz">
+      <w:tblPr/>
+      <w:tcPr>
+        <w:tcBorders>
+          <w:top w:val="single" w:sz="4" w:space="0" w:color="7F7F7F" w:themeColor="text1" w:themeTint="80"/>
+          <w:bottom w:val="single" w:sz="4" w:space="0" w:color="7F7F7F" w:themeColor="text1" w:themeTint="80"/>
+        </w:tcBorders>
+      </w:tcPr>
+    </w:tblStylePr>
+  </w:style>
+  <w:style w:type="table" w:styleId="Tabladelista7concolores">
+    <w:name w:val="List Table 7 Colorful"/>
+    <w:basedOn w:val="Tablanormal"/>
+    <w:uiPriority w:val="52"/>
+    <w:rsid w:val="004250CC"/>
+    <w:rPr>
+      <w:color w:val="000000" w:themeColor="text1"/>
+    </w:rPr>
+    <w:tblPr>
+      <w:tblStyleRowBandSize w:val="1"/>
+      <w:tblStyleColBandSize w:val="1"/>
+    </w:tblPr>
+    <w:tblStylePr w:type="firstRow">
+      <w:rPr>
+        <w:rFonts w:asciiTheme="majorHAnsi" w:eastAsiaTheme="majorEastAsia" w:hAnsiTheme="majorHAnsi" w:cstheme="majorBidi"/>
+        <w:i/>
+        <w:iCs/>
+        <w:sz w:val="26"/>
+      </w:rPr>
+      <w:tblPr/>
+      <w:tcPr>
+        <w:tcBorders>
+          <w:bottom w:val="single" w:sz="4" w:space="0" w:color="000000" w:themeColor="text1"/>
+        </w:tcBorders>
+        <w:shd w:val="clear" w:color="auto" w:fill="FFFFFF" w:themeFill="background1"/>
+      </w:tcPr>
+    </w:tblStylePr>
+    <w:tblStylePr w:type="lastRow">
+      <w:rPr>
+        <w:rFonts w:asciiTheme="majorHAnsi" w:eastAsiaTheme="majorEastAsia" w:hAnsiTheme="majorHAnsi" w:cstheme="majorBidi"/>
+        <w:i/>
+        <w:iCs/>
+        <w:sz w:val="26"/>
+      </w:rPr>
+      <w:tblPr/>
+      <w:tcPr>
+        <w:tcBorders>
+          <w:top w:val="single" w:sz="4" w:space="0" w:color="000000" w:themeColor="text1"/>
+        </w:tcBorders>
+        <w:shd w:val="clear" w:color="auto" w:fill="FFFFFF" w:themeFill="background1"/>
+      </w:tcPr>
+    </w:tblStylePr>
+    <w:tblStylePr w:type="firstCol">
+      <w:pPr>
+        <w:jc w:val="right"/>
+      </w:pPr>
+      <w:rPr>
+        <w:rFonts w:asciiTheme="majorHAnsi" w:eastAsiaTheme="majorEastAsia" w:hAnsiTheme="majorHAnsi" w:cstheme="majorBidi"/>
+        <w:i/>
+        <w:iCs/>
+        <w:sz w:val="26"/>
+      </w:rPr>
+      <w:tblPr/>
+      <w:tcPr>
+        <w:tcBorders>
+          <w:right w:val="single" w:sz="4" w:space="0" w:color="000000" w:themeColor="text1"/>
+        </w:tcBorders>
+        <w:shd w:val="clear" w:color="auto" w:fill="FFFFFF" w:themeFill="background1"/>
+      </w:tcPr>
+    </w:tblStylePr>
+    <w:tblStylePr w:type="lastCol">
+      <w:rPr>
+        <w:rFonts w:asciiTheme="majorHAnsi" w:eastAsiaTheme="majorEastAsia" w:hAnsiTheme="majorHAnsi" w:cstheme="majorBidi"/>
+        <w:i/>
+        <w:iCs/>
+        <w:sz w:val="26"/>
+      </w:rPr>
+      <w:tblPr/>
+      <w:tcPr>
+        <w:tcBorders>
+          <w:left w:val="single" w:sz="4" w:space="0" w:color="000000" w:themeColor="text1"/>
+        </w:tcBorders>
+        <w:shd w:val="clear" w:color="auto" w:fill="FFFFFF" w:themeFill="background1"/>
+      </w:tcPr>
+    </w:tblStylePr>
+    <w:tblStylePr w:type="band1Vert">
+      <w:tblPr/>
+      <w:tcPr>
+        <w:shd w:val="clear" w:color="auto" w:fill="CCCCCC" w:themeFill="text1" w:themeFillTint="33"/>
+      </w:tcPr>
+    </w:tblStylePr>
+    <w:tblStylePr w:type="band1Horz">
+      <w:tblPr/>
+      <w:tcPr>
+        <w:shd w:val="clear" w:color="auto" w:fill="CCCCCC" w:themeFill="text1" w:themeFillTint="33"/>
+      </w:tcPr>
+    </w:tblStylePr>
+    <w:tblStylePr w:type="neCell">
+      <w:tblPr/>
+      <w:tcPr>
+        <w:tcBorders>
+          <w:left w:val="nil"/>
+        </w:tcBorders>
+      </w:tcPr>
+    </w:tblStylePr>
+    <w:tblStylePr w:type="nwCell">
+      <w:tblPr/>
+      <w:tcPr>
+        <w:tcBorders>
+          <w:right w:val="nil"/>
+        </w:tcBorders>
+      </w:tcPr>
+    </w:tblStylePr>
+    <w:tblStylePr w:type="seCell">
+      <w:tblPr/>
+      <w:tcPr>
+        <w:tcBorders>
+          <w:left w:val="nil"/>
+        </w:tcBorders>
+      </w:tcPr>
+    </w:tblStylePr>
+    <w:tblStylePr w:type="swCell">
+      <w:tblPr/>
+      <w:tcPr>
+        <w:tcBorders>
+          <w:right w:val="nil"/>
+        </w:tcBorders>
+      </w:tcPr>
+    </w:tblStylePr>
+  </w:style>
+  <w:style w:type="character" w:styleId="Mencinsinresolver">
+    <w:name w:val="Unresolved Mention"/>
+    <w:basedOn w:val="Fuentedeprrafopredeter"/>
+    <w:uiPriority w:val="99"/>
+    <w:semiHidden/>
+    <w:unhideWhenUsed/>
+    <w:rsid w:val="00417337"/>
+    <w:rPr>
+      <w:color w:val="605E5C"/>
+      <w:shd w:val="clear" w:color="auto" w:fill="E1DFDD"/>
+    </w:rPr>
+  </w:style>
 </w:styles>
 </file>
 
@@ -9884,19 +12948,19 @@
 
 <file path=word/glossary/fontTable.xml><?xml version="1.0" encoding="utf-8"?>
 <w:fonts xmlns:mc="http://schemas.openxmlformats.org/markup-compatibility/2006" xmlns:r="http://schemas.openxmlformats.org/officeDocument/2006/relationships" xmlns:w="http://schemas.openxmlformats.org/wordprocessingml/2006/main" xmlns:w14="http://schemas.microsoft.com/office/word/2010/wordml" xmlns:w15="http://schemas.microsoft.com/office/word/2012/wordml" xmlns:w16cex="http://schemas.microsoft.com/office/word/2018/wordml/cex" xmlns:w16cid="http://schemas.microsoft.com/office/word/2016/wordml/cid" xmlns:w16="http://schemas.microsoft.com/office/word/2018/wordml" xmlns:w16du="http://schemas.microsoft.com/office/word/2023/wordml/word16du" xmlns:w16sdtdh="http://schemas.microsoft.com/office/word/2020/wordml/sdtdatahash" xmlns:w16sdtfl="http://schemas.microsoft.com/office/word/2024/wordml/sdtformatlock" xmlns:w16se="http://schemas.microsoft.com/office/word/2015/wordml/symex" mc:Ignorable="w14 w15 w16se w16cid w16 w16cex w16sdtdh w16sdtfl w16du">
+  <w:font w:name="Symbol">
+    <w:panose1 w:val="05050102010706020507"/>
+    <w:charset w:val="02"/>
+    <w:family w:val="roman"/>
+    <w:pitch w:val="variable"/>
+    <w:sig w:usb0="00000000" w:usb1="10000000" w:usb2="00000000" w:usb3="00000000" w:csb0="80000000" w:csb1="00000000"/>
+  </w:font>
   <w:font w:name="Times New Roman">
     <w:panose1 w:val="02020603050405020304"/>
     <w:charset w:val="00"/>
     <w:family w:val="roman"/>
     <w:pitch w:val="variable"/>
     <w:sig w:usb0="E0002EFF" w:usb1="C000785B" w:usb2="00000009" w:usb3="00000000" w:csb0="000001FF" w:csb1="00000000"/>
-  </w:font>
-  <w:font w:name="Symbol">
-    <w:panose1 w:val="05050102010706020507"/>
-    <w:charset w:val="02"/>
-    <w:family w:val="roman"/>
-    <w:pitch w:val="variable"/>
-    <w:sig w:usb0="00000000" w:usb1="10000000" w:usb2="00000000" w:usb3="00000000" w:csb0="80000000" w:csb1="00000000"/>
   </w:font>
   <w:font w:name="Courier New">
     <w:panose1 w:val="02070309020205020404"/>
@@ -9970,9 +13034,12 @@
   </w:compat>
   <w:rsids>
     <w:rsidRoot w:val="00A91CBB"/>
+    <w:rsid w:val="0058048B"/>
+    <w:rsid w:val="00697E69"/>
     <w:rsid w:val="00A91CBB"/>
     <w:rsid w:val="00BD74F0"/>
     <w:rsid w:val="00EA65FB"/>
+    <w:rsid w:val="00FE754A"/>
   </w:rsids>
   <m:mathPr>
     <m:mathFont m:val="Cambria Math"/>
@@ -10407,7 +13474,6 @@
     <w:uiPriority w:val="1"/>
     <w:semiHidden/>
     <w:unhideWhenUsed/>
-    <w:rsid w:val="00A91CBB"/>
   </w:style>
   <w:style w:type="table" w:default="1" w:styleId="Tablanormal">
     <w:name w:val="Normal Table"/>
@@ -10439,10 +13505,6 @@
     <w:rPr>
       <w:color w:val="666666"/>
     </w:rPr>
-  </w:style>
-  <w:style w:type="paragraph" w:customStyle="1" w:styleId="DBAB9D7F59074B538C55F35716D4278E">
-    <w:name w:val="DBAB9D7F59074B538C55F35716D4278E"/>
-    <w:rsid w:val="00A91CBB"/>
   </w:style>
 </w:styles>
 </file>

</xml_diff>